<commit_message>
MiniMiMo HW model updated
</commit_message>
<xml_diff>
--- a/MiniMiMo_HW_CPE_Model/Minimimo_HardWired_EVO.docx
+++ b/MiniMiMo_HW_CPE_Model/Minimimo_HardWired_EVO.docx
@@ -60,6 +60,72 @@
           <w:lang w:eastAsia="sl-SI"/>
         </w:rPr>
       </w:pPr>
+      <w:r>
+        <w:rPr>
+          <w:rFonts w:ascii="Times New Roman" w:eastAsia="Times New Roman" w:hAnsi="Times New Roman" w:cs="Times New Roman"/>
+          <w:b/>
+          <w:bCs/>
+          <w:color w:val="000000"/>
+          <w:sz w:val="36"/>
+          <w:szCs w:val="36"/>
+          <w:lang w:eastAsia="sl-SI"/>
+        </w:rPr>
+        <w:drawing>
+          <wp:anchor distT="0" distB="0" distL="114300" distR="114300" simplePos="0" relativeHeight="251664384" behindDoc="0" locked="0" layoutInCell="1" allowOverlap="1" wp14:anchorId="0F2547C7" wp14:editId="1554EF9E">
+            <wp:simplePos x="0" y="0"/>
+            <wp:positionH relativeFrom="margin">
+              <wp:posOffset>-309246</wp:posOffset>
+            </wp:positionH>
+            <wp:positionV relativeFrom="paragraph">
+              <wp:posOffset>362585</wp:posOffset>
+            </wp:positionV>
+            <wp:extent cx="6409269" cy="5746750"/>
+            <wp:effectExtent l="0" t="0" r="0" b="6350"/>
+            <wp:wrapNone/>
+            <wp:docPr id="1" name="Slika 1"/>
+            <wp:cNvGraphicFramePr>
+              <a:graphicFrameLocks xmlns:a="http://schemas.openxmlformats.org/drawingml/2006/main" noChangeAspect="1"/>
+            </wp:cNvGraphicFramePr>
+            <a:graphic xmlns:a="http://schemas.openxmlformats.org/drawingml/2006/main">
+              <a:graphicData uri="http://schemas.openxmlformats.org/drawingml/2006/picture">
+                <pic:pic xmlns:pic="http://schemas.openxmlformats.org/drawingml/2006/picture">
+                  <pic:nvPicPr>
+                    <pic:cNvPr id="1" name=""/>
+                    <pic:cNvPicPr/>
+                  </pic:nvPicPr>
+                  <pic:blipFill>
+                    <a:blip r:embed="rId5" cstate="print">
+                      <a:extLst>
+                        <a:ext uri="{28A0092B-C50C-407E-A947-70E740481C1C}">
+                          <a14:useLocalDpi xmlns:a14="http://schemas.microsoft.com/office/drawing/2010/main" val="0"/>
+                        </a:ext>
+                      </a:extLst>
+                    </a:blip>
+                    <a:stretch>
+                      <a:fillRect/>
+                    </a:stretch>
+                  </pic:blipFill>
+                  <pic:spPr>
+                    <a:xfrm>
+                      <a:off x="0" y="0"/>
+                      <a:ext cx="6412787" cy="5749904"/>
+                    </a:xfrm>
+                    <a:prstGeom prst="rect">
+                      <a:avLst/>
+                    </a:prstGeom>
+                  </pic:spPr>
+                </pic:pic>
+              </a:graphicData>
+            </a:graphic>
+            <wp14:sizeRelH relativeFrom="margin">
+              <wp14:pctWidth>0</wp14:pctWidth>
+            </wp14:sizeRelH>
+            <wp14:sizeRelV relativeFrom="margin">
+              <wp14:pctHeight>0</wp14:pctHeight>
+            </wp14:sizeRelV>
+          </wp:anchor>
+        </w:drawing>
+      </w:r>
       <w:r>
         <w:rPr>
           <w:rFonts w:eastAsia="Times New Roman"/>
@@ -129,53 +195,274 @@
           <w:lang w:eastAsia="sl-SI"/>
         </w:rPr>
       </w:pPr>
-      <w:r>
+    </w:p>
+    <w:p>
+      <w:pPr>
+        <w:spacing w:after="0" w:line="240" w:lineRule="auto"/>
         <w:rPr>
           <w:rFonts w:ascii="Times New Roman" w:eastAsia="Times New Roman" w:hAnsi="Times New Roman" w:cs="Times New Roman"/>
           <w:b/>
           <w:bCs/>
-          <w:noProof/>
           <w:color w:val="000000"/>
           <w:sz w:val="36"/>
           <w:szCs w:val="36"/>
           <w:lang w:eastAsia="sl-SI"/>
         </w:rPr>
-        <w:drawing>
-          <wp:inline distT="0" distB="0" distL="0" distR="0" wp14:anchorId="1A778664" wp14:editId="607315BF">
-            <wp:extent cx="5760720" cy="5134610"/>
-            <wp:effectExtent l="0" t="0" r="0" b="8890"/>
-            <wp:docPr id="1" name="Slika 1"/>
-            <wp:cNvGraphicFramePr>
-              <a:graphicFrameLocks xmlns:a="http://schemas.openxmlformats.org/drawingml/2006/main" noChangeAspect="1"/>
-            </wp:cNvGraphicFramePr>
-            <a:graphic xmlns:a="http://schemas.openxmlformats.org/drawingml/2006/main">
-              <a:graphicData uri="http://schemas.openxmlformats.org/drawingml/2006/picture">
-                <pic:pic xmlns:pic="http://schemas.openxmlformats.org/drawingml/2006/picture">
-                  <pic:nvPicPr>
-                    <pic:cNvPr id="1" name=""/>
-                    <pic:cNvPicPr/>
-                  </pic:nvPicPr>
-                  <pic:blipFill>
-                    <a:blip r:embed="rId5"/>
-                    <a:stretch>
-                      <a:fillRect/>
-                    </a:stretch>
-                  </pic:blipFill>
-                  <pic:spPr>
-                    <a:xfrm>
-                      <a:off x="0" y="0"/>
-                      <a:ext cx="5760720" cy="5134610"/>
-                    </a:xfrm>
-                    <a:prstGeom prst="rect">
-                      <a:avLst/>
-                    </a:prstGeom>
-                  </pic:spPr>
-                </pic:pic>
-              </a:graphicData>
-            </a:graphic>
-          </wp:inline>
-        </w:drawing>
-      </w:r>
+      </w:pPr>
+    </w:p>
+    <w:p>
+      <w:pPr>
+        <w:spacing w:after="0" w:line="240" w:lineRule="auto"/>
+        <w:rPr>
+          <w:rFonts w:ascii="Times New Roman" w:eastAsia="Times New Roman" w:hAnsi="Times New Roman" w:cs="Times New Roman"/>
+          <w:b/>
+          <w:bCs/>
+          <w:color w:val="000000"/>
+          <w:sz w:val="36"/>
+          <w:szCs w:val="36"/>
+          <w:lang w:eastAsia="sl-SI"/>
+        </w:rPr>
+      </w:pPr>
+    </w:p>
+    <w:p>
+      <w:pPr>
+        <w:spacing w:after="0" w:line="240" w:lineRule="auto"/>
+        <w:rPr>
+          <w:rFonts w:ascii="Times New Roman" w:eastAsia="Times New Roman" w:hAnsi="Times New Roman" w:cs="Times New Roman"/>
+          <w:b/>
+          <w:bCs/>
+          <w:color w:val="000000"/>
+          <w:sz w:val="36"/>
+          <w:szCs w:val="36"/>
+          <w:lang w:eastAsia="sl-SI"/>
+        </w:rPr>
+      </w:pPr>
+    </w:p>
+    <w:p>
+      <w:pPr>
+        <w:spacing w:after="0" w:line="240" w:lineRule="auto"/>
+        <w:rPr>
+          <w:rFonts w:ascii="Times New Roman" w:eastAsia="Times New Roman" w:hAnsi="Times New Roman" w:cs="Times New Roman"/>
+          <w:b/>
+          <w:bCs/>
+          <w:color w:val="000000"/>
+          <w:sz w:val="36"/>
+          <w:szCs w:val="36"/>
+          <w:lang w:eastAsia="sl-SI"/>
+        </w:rPr>
+      </w:pPr>
+    </w:p>
+    <w:p>
+      <w:pPr>
+        <w:spacing w:after="0" w:line="240" w:lineRule="auto"/>
+        <w:rPr>
+          <w:rFonts w:ascii="Times New Roman" w:eastAsia="Times New Roman" w:hAnsi="Times New Roman" w:cs="Times New Roman"/>
+          <w:b/>
+          <w:bCs/>
+          <w:color w:val="000000"/>
+          <w:sz w:val="36"/>
+          <w:szCs w:val="36"/>
+          <w:lang w:eastAsia="sl-SI"/>
+        </w:rPr>
+      </w:pPr>
+    </w:p>
+    <w:p>
+      <w:pPr>
+        <w:spacing w:after="0" w:line="240" w:lineRule="auto"/>
+        <w:rPr>
+          <w:rFonts w:ascii="Times New Roman" w:eastAsia="Times New Roman" w:hAnsi="Times New Roman" w:cs="Times New Roman"/>
+          <w:b/>
+          <w:bCs/>
+          <w:color w:val="000000"/>
+          <w:sz w:val="36"/>
+          <w:szCs w:val="36"/>
+          <w:lang w:eastAsia="sl-SI"/>
+        </w:rPr>
+      </w:pPr>
+    </w:p>
+    <w:p>
+      <w:pPr>
+        <w:spacing w:after="0" w:line="240" w:lineRule="auto"/>
+        <w:rPr>
+          <w:rFonts w:ascii="Times New Roman" w:eastAsia="Times New Roman" w:hAnsi="Times New Roman" w:cs="Times New Roman"/>
+          <w:b/>
+          <w:bCs/>
+          <w:color w:val="000000"/>
+          <w:sz w:val="36"/>
+          <w:szCs w:val="36"/>
+          <w:lang w:eastAsia="sl-SI"/>
+        </w:rPr>
+      </w:pPr>
+    </w:p>
+    <w:p>
+      <w:pPr>
+        <w:spacing w:after="0" w:line="240" w:lineRule="auto"/>
+        <w:rPr>
+          <w:rFonts w:ascii="Times New Roman" w:eastAsia="Times New Roman" w:hAnsi="Times New Roman" w:cs="Times New Roman"/>
+          <w:b/>
+          <w:bCs/>
+          <w:color w:val="000000"/>
+          <w:sz w:val="36"/>
+          <w:szCs w:val="36"/>
+          <w:lang w:eastAsia="sl-SI"/>
+        </w:rPr>
+      </w:pPr>
+    </w:p>
+    <w:p>
+      <w:pPr>
+        <w:spacing w:after="0" w:line="240" w:lineRule="auto"/>
+        <w:rPr>
+          <w:rFonts w:ascii="Times New Roman" w:eastAsia="Times New Roman" w:hAnsi="Times New Roman" w:cs="Times New Roman"/>
+          <w:b/>
+          <w:bCs/>
+          <w:color w:val="000000"/>
+          <w:sz w:val="36"/>
+          <w:szCs w:val="36"/>
+          <w:lang w:eastAsia="sl-SI"/>
+        </w:rPr>
+      </w:pPr>
+    </w:p>
+    <w:p>
+      <w:pPr>
+        <w:spacing w:after="0" w:line="240" w:lineRule="auto"/>
+        <w:rPr>
+          <w:rFonts w:ascii="Times New Roman" w:eastAsia="Times New Roman" w:hAnsi="Times New Roman" w:cs="Times New Roman"/>
+          <w:b/>
+          <w:bCs/>
+          <w:color w:val="000000"/>
+          <w:sz w:val="36"/>
+          <w:szCs w:val="36"/>
+          <w:lang w:eastAsia="sl-SI"/>
+        </w:rPr>
+      </w:pPr>
+    </w:p>
+    <w:p>
+      <w:pPr>
+        <w:spacing w:after="0" w:line="240" w:lineRule="auto"/>
+        <w:rPr>
+          <w:rFonts w:ascii="Times New Roman" w:eastAsia="Times New Roman" w:hAnsi="Times New Roman" w:cs="Times New Roman"/>
+          <w:b/>
+          <w:bCs/>
+          <w:color w:val="000000"/>
+          <w:sz w:val="36"/>
+          <w:szCs w:val="36"/>
+          <w:lang w:eastAsia="sl-SI"/>
+        </w:rPr>
+      </w:pPr>
+    </w:p>
+    <w:p>
+      <w:pPr>
+        <w:spacing w:after="0" w:line="240" w:lineRule="auto"/>
+        <w:rPr>
+          <w:rFonts w:ascii="Times New Roman" w:eastAsia="Times New Roman" w:hAnsi="Times New Roman" w:cs="Times New Roman"/>
+          <w:b/>
+          <w:bCs/>
+          <w:color w:val="000000"/>
+          <w:sz w:val="36"/>
+          <w:szCs w:val="36"/>
+          <w:lang w:eastAsia="sl-SI"/>
+        </w:rPr>
+      </w:pPr>
+    </w:p>
+    <w:p>
+      <w:pPr>
+        <w:spacing w:after="0" w:line="240" w:lineRule="auto"/>
+        <w:rPr>
+          <w:rFonts w:ascii="Times New Roman" w:eastAsia="Times New Roman" w:hAnsi="Times New Roman" w:cs="Times New Roman"/>
+          <w:b/>
+          <w:bCs/>
+          <w:color w:val="000000"/>
+          <w:sz w:val="36"/>
+          <w:szCs w:val="36"/>
+          <w:lang w:eastAsia="sl-SI"/>
+        </w:rPr>
+      </w:pPr>
+    </w:p>
+    <w:p>
+      <w:pPr>
+        <w:spacing w:after="0" w:line="240" w:lineRule="auto"/>
+        <w:rPr>
+          <w:rFonts w:ascii="Times New Roman" w:eastAsia="Times New Roman" w:hAnsi="Times New Roman" w:cs="Times New Roman"/>
+          <w:b/>
+          <w:bCs/>
+          <w:color w:val="000000"/>
+          <w:sz w:val="36"/>
+          <w:szCs w:val="36"/>
+          <w:lang w:eastAsia="sl-SI"/>
+        </w:rPr>
+      </w:pPr>
+    </w:p>
+    <w:p>
+      <w:pPr>
+        <w:spacing w:after="0" w:line="240" w:lineRule="auto"/>
+        <w:rPr>
+          <w:rFonts w:ascii="Times New Roman" w:eastAsia="Times New Roman" w:hAnsi="Times New Roman" w:cs="Times New Roman"/>
+          <w:b/>
+          <w:bCs/>
+          <w:color w:val="000000"/>
+          <w:sz w:val="36"/>
+          <w:szCs w:val="36"/>
+          <w:lang w:eastAsia="sl-SI"/>
+        </w:rPr>
+      </w:pPr>
+    </w:p>
+    <w:p>
+      <w:pPr>
+        <w:spacing w:after="0" w:line="240" w:lineRule="auto"/>
+        <w:rPr>
+          <w:rFonts w:ascii="Times New Roman" w:eastAsia="Times New Roman" w:hAnsi="Times New Roman" w:cs="Times New Roman"/>
+          <w:b/>
+          <w:bCs/>
+          <w:color w:val="000000"/>
+          <w:sz w:val="36"/>
+          <w:szCs w:val="36"/>
+          <w:lang w:eastAsia="sl-SI"/>
+        </w:rPr>
+      </w:pPr>
+    </w:p>
+    <w:p>
+      <w:pPr>
+        <w:spacing w:after="0" w:line="240" w:lineRule="auto"/>
+        <w:rPr>
+          <w:rFonts w:ascii="Times New Roman" w:eastAsia="Times New Roman" w:hAnsi="Times New Roman" w:cs="Times New Roman"/>
+          <w:b/>
+          <w:bCs/>
+          <w:color w:val="000000"/>
+          <w:sz w:val="36"/>
+          <w:szCs w:val="36"/>
+          <w:lang w:eastAsia="sl-SI"/>
+        </w:rPr>
+      </w:pPr>
+    </w:p>
+    <w:p>
+      <w:pPr>
+        <w:spacing w:after="0" w:line="240" w:lineRule="auto"/>
+        <w:rPr>
+          <w:rFonts w:ascii="Times New Roman" w:eastAsia="Times New Roman" w:hAnsi="Times New Roman" w:cs="Times New Roman"/>
+          <w:b/>
+          <w:bCs/>
+          <w:color w:val="000000"/>
+          <w:sz w:val="36"/>
+          <w:szCs w:val="36"/>
+          <w:lang w:eastAsia="sl-SI"/>
+        </w:rPr>
+      </w:pPr>
+    </w:p>
+    <w:p>
+      <w:pPr>
+        <w:rPr>
+          <w:rFonts w:eastAsia="Times New Roman"/>
+          <w:lang w:eastAsia="sl-SI"/>
+        </w:rPr>
+      </w:pPr>
+    </w:p>
+    <w:p>
+      <w:pPr>
+        <w:rPr>
+          <w:rFonts w:eastAsia="Times New Roman"/>
+          <w:lang w:eastAsia="sl-SI"/>
+        </w:rPr>
+      </w:pPr>
     </w:p>
     <w:p>
       <w:pPr>
@@ -205,7 +492,10 @@
       <w:pPr>
         <w:jc w:val="center"/>
         <w:rPr>
-          <w:rFonts w:eastAsia="Times New Roman"/>
+          <w:rFonts w:asciiTheme="majorHAnsi" w:eastAsia="Times New Roman" w:hAnsiTheme="majorHAnsi" w:cstheme="majorBidi"/>
+          <w:color w:val="2F5496" w:themeColor="accent1" w:themeShade="BF"/>
+          <w:sz w:val="32"/>
+          <w:szCs w:val="32"/>
           <w:lang w:eastAsia="sl-SI"/>
         </w:rPr>
       </w:pPr>
@@ -216,17 +506,6 @@
         </w:rPr>
         <w:t>v 0.1</w:t>
       </w:r>
-    </w:p>
-    <w:p>
-      <w:pPr>
-        <w:rPr>
-          <w:rFonts w:asciiTheme="majorHAnsi" w:eastAsia="Times New Roman" w:hAnsiTheme="majorHAnsi" w:cstheme="majorBidi"/>
-          <w:color w:val="2F5496" w:themeColor="accent1" w:themeShade="BF"/>
-          <w:sz w:val="32"/>
-          <w:szCs w:val="32"/>
-          <w:lang w:eastAsia="sl-SI"/>
-        </w:rPr>
-      </w:pPr>
       <w:r>
         <w:rPr>
           <w:rFonts w:eastAsia="Times New Roman"/>
@@ -939,16 +1218,15 @@
         <w:tblDescription w:val=""/>
       </w:tblPr>
       <w:tblGrid>
-        <w:gridCol w:w="889"/>
-        <w:gridCol w:w="890"/>
-        <w:gridCol w:w="1599"/>
-        <w:gridCol w:w="2511"/>
-        <w:gridCol w:w="2683"/>
+        <w:gridCol w:w="1070"/>
+        <w:gridCol w:w="992"/>
+        <w:gridCol w:w="2551"/>
+        <w:gridCol w:w="3402"/>
       </w:tblGrid>
       <w:tr>
         <w:tc>
           <w:tcPr>
-            <w:tcW w:w="889" w:type="dxa"/>
+            <w:tcW w:w="1070" w:type="dxa"/>
             <w:tcBorders>
               <w:top w:val="single" w:sz="8" w:space="0" w:color="A3A3A3"/>
               <w:left w:val="single" w:sz="8" w:space="0" w:color="A3A3A3"/>
@@ -985,7 +1263,7 @@
         </w:tc>
         <w:tc>
           <w:tcPr>
-            <w:tcW w:w="890" w:type="dxa"/>
+            <w:tcW w:w="992" w:type="dxa"/>
             <w:tcBorders>
               <w:top w:val="single" w:sz="8" w:space="0" w:color="A3A3A3"/>
               <w:left w:val="single" w:sz="8" w:space="0" w:color="A3A3A3"/>
@@ -1022,41 +1300,7 @@
         </w:tc>
         <w:tc>
           <w:tcPr>
-            <w:tcW w:w="1599" w:type="dxa"/>
-            <w:tcBorders>
-              <w:top w:val="single" w:sz="8" w:space="0" w:color="A3A3A3"/>
-              <w:left w:val="single" w:sz="8" w:space="0" w:color="A3A3A3"/>
-              <w:bottom w:val="single" w:sz="8" w:space="0" w:color="A3A3A3"/>
-              <w:right w:val="single" w:sz="8" w:space="0" w:color="A3A3A3"/>
-            </w:tcBorders>
-            <w:tcMar>
-              <w:top w:w="80" w:type="dxa"/>
-              <w:left w:w="80" w:type="dxa"/>
-              <w:bottom w:w="80" w:type="dxa"/>
-              <w:right w:w="80" w:type="dxa"/>
-            </w:tcMar>
-            <w:hideMark/>
-          </w:tcPr>
-          <w:p>
-            <w:pPr>
-              <w:spacing w:after="0" w:line="240" w:lineRule="auto"/>
-              <w:rPr>
-                <w:rFonts w:ascii="Calibri" w:eastAsia="Times New Roman" w:hAnsi="Calibri" w:cs="Calibri"/>
-                <w:lang w:eastAsia="sl-SI"/>
-              </w:rPr>
-            </w:pPr>
-            <w:r>
-              <w:rPr>
-                <w:rFonts w:ascii="Calibri" w:eastAsia="Times New Roman" w:hAnsi="Calibri" w:cs="Calibri"/>
-                <w:lang w:eastAsia="sl-SI"/>
-              </w:rPr>
-              <w:t>Zapis</w:t>
-            </w:r>
-          </w:p>
-        </w:tc>
-        <w:tc>
-          <w:tcPr>
-            <w:tcW w:w="2511" w:type="dxa"/>
+            <w:tcW w:w="2551" w:type="dxa"/>
             <w:tcBorders>
               <w:top w:val="single" w:sz="8" w:space="0" w:color="A3A3A3"/>
               <w:left w:val="single" w:sz="8" w:space="0" w:color="A3A3A3"/>
@@ -1101,7 +1345,7 @@
         </w:tc>
         <w:tc>
           <w:tcPr>
-            <w:tcW w:w="2683" w:type="dxa"/>
+            <w:tcW w:w="3402" w:type="dxa"/>
             <w:tcBorders>
               <w:top w:val="single" w:sz="8" w:space="0" w:color="A3A3A3"/>
               <w:left w:val="single" w:sz="8" w:space="0" w:color="A3A3A3"/>
@@ -1139,7 +1383,7 @@
       <w:tr>
         <w:tc>
           <w:tcPr>
-            <w:tcW w:w="889" w:type="dxa"/>
+            <w:tcW w:w="1070" w:type="dxa"/>
             <w:tcBorders>
               <w:top w:val="single" w:sz="8" w:space="0" w:color="A3A3A3"/>
               <w:left w:val="single" w:sz="8" w:space="0" w:color="A3A3A3"/>
@@ -1174,7 +1418,7 @@
         </w:tc>
         <w:tc>
           <w:tcPr>
-            <w:tcW w:w="890" w:type="dxa"/>
+            <w:tcW w:w="992" w:type="dxa"/>
             <w:tcBorders>
               <w:top w:val="single" w:sz="8" w:space="0" w:color="A3A3A3"/>
               <w:left w:val="single" w:sz="8" w:space="0" w:color="A3A3A3"/>
@@ -1209,41 +1453,7 @@
         </w:tc>
         <w:tc>
           <w:tcPr>
-            <w:tcW w:w="1599" w:type="dxa"/>
-            <w:tcBorders>
-              <w:top w:val="single" w:sz="8" w:space="0" w:color="A3A3A3"/>
-              <w:left w:val="single" w:sz="8" w:space="0" w:color="A3A3A3"/>
-              <w:bottom w:val="single" w:sz="8" w:space="0" w:color="A3A3A3"/>
-              <w:right w:val="single" w:sz="8" w:space="0" w:color="A3A3A3"/>
-            </w:tcBorders>
-            <w:tcMar>
-              <w:top w:w="80" w:type="dxa"/>
-              <w:left w:w="80" w:type="dxa"/>
-              <w:bottom w:w="80" w:type="dxa"/>
-              <w:right w:w="80" w:type="dxa"/>
-            </w:tcMar>
-            <w:hideMark/>
-          </w:tcPr>
-          <w:p>
-            <w:pPr>
-              <w:spacing w:after="0" w:line="240" w:lineRule="auto"/>
-              <w:rPr>
-                <w:rFonts w:ascii="Calibri" w:eastAsia="Times New Roman" w:hAnsi="Calibri" w:cs="Calibri"/>
-                <w:lang w:eastAsia="sl-SI"/>
-              </w:rPr>
-            </w:pPr>
-            <w:r>
-              <w:rPr>
-                <w:rFonts w:ascii="Calibri" w:eastAsia="Times New Roman" w:hAnsi="Calibri" w:cs="Calibri"/>
-                <w:lang w:eastAsia="sl-SI"/>
-              </w:rPr>
-              <w:t>AND Rd, Rs</w:t>
-            </w:r>
-          </w:p>
-        </w:tc>
-        <w:tc>
-          <w:tcPr>
-            <w:tcW w:w="2511" w:type="dxa"/>
+            <w:tcW w:w="2551" w:type="dxa"/>
             <w:tcBorders>
               <w:top w:val="single" w:sz="8" w:space="0" w:color="A3A3A3"/>
               <w:left w:val="single" w:sz="8" w:space="0" w:color="A3A3A3"/>
@@ -1277,7 +1487,7 @@
         </w:tc>
         <w:tc>
           <w:tcPr>
-            <w:tcW w:w="2683" w:type="dxa"/>
+            <w:tcW w:w="3402" w:type="dxa"/>
             <w:tcBorders>
               <w:top w:val="single" w:sz="8" w:space="0" w:color="A3A3A3"/>
               <w:left w:val="single" w:sz="8" w:space="0" w:color="A3A3A3"/>
@@ -1313,7 +1523,7 @@
       <w:tr>
         <w:tc>
           <w:tcPr>
-            <w:tcW w:w="889" w:type="dxa"/>
+            <w:tcW w:w="1070" w:type="dxa"/>
             <w:tcBorders>
               <w:top w:val="single" w:sz="8" w:space="0" w:color="A3A3A3"/>
               <w:left w:val="single" w:sz="8" w:space="0" w:color="A3A3A3"/>
@@ -1348,7 +1558,7 @@
         </w:tc>
         <w:tc>
           <w:tcPr>
-            <w:tcW w:w="890" w:type="dxa"/>
+            <w:tcW w:w="992" w:type="dxa"/>
             <w:tcBorders>
               <w:top w:val="single" w:sz="8" w:space="0" w:color="A3A3A3"/>
               <w:left w:val="single" w:sz="8" w:space="0" w:color="A3A3A3"/>
@@ -1383,41 +1593,7 @@
         </w:tc>
         <w:tc>
           <w:tcPr>
-            <w:tcW w:w="1599" w:type="dxa"/>
-            <w:tcBorders>
-              <w:top w:val="single" w:sz="8" w:space="0" w:color="A3A3A3"/>
-              <w:left w:val="single" w:sz="8" w:space="0" w:color="A3A3A3"/>
-              <w:bottom w:val="single" w:sz="8" w:space="0" w:color="A3A3A3"/>
-              <w:right w:val="single" w:sz="8" w:space="0" w:color="A3A3A3"/>
-            </w:tcBorders>
-            <w:tcMar>
-              <w:top w:w="80" w:type="dxa"/>
-              <w:left w:w="80" w:type="dxa"/>
-              <w:bottom w:w="80" w:type="dxa"/>
-              <w:right w:w="80" w:type="dxa"/>
-            </w:tcMar>
-            <w:hideMark/>
-          </w:tcPr>
-          <w:p>
-            <w:pPr>
-              <w:spacing w:after="0" w:line="240" w:lineRule="auto"/>
-              <w:rPr>
-                <w:rFonts w:ascii="Calibri" w:eastAsia="Times New Roman" w:hAnsi="Calibri" w:cs="Calibri"/>
-                <w:lang w:eastAsia="sl-SI"/>
-              </w:rPr>
-            </w:pPr>
-            <w:r>
-              <w:rPr>
-                <w:rFonts w:ascii="Calibri" w:eastAsia="Times New Roman" w:hAnsi="Calibri" w:cs="Calibri"/>
-                <w:lang w:eastAsia="sl-SI"/>
-              </w:rPr>
-              <w:t>OR  Rd, Rs</w:t>
-            </w:r>
-          </w:p>
-        </w:tc>
-        <w:tc>
-          <w:tcPr>
-            <w:tcW w:w="2511" w:type="dxa"/>
+            <w:tcW w:w="2551" w:type="dxa"/>
             <w:tcBorders>
               <w:top w:val="single" w:sz="8" w:space="0" w:color="A3A3A3"/>
               <w:left w:val="single" w:sz="8" w:space="0" w:color="A3A3A3"/>
@@ -1451,7 +1627,7 @@
         </w:tc>
         <w:tc>
           <w:tcPr>
-            <w:tcW w:w="2683" w:type="dxa"/>
+            <w:tcW w:w="3402" w:type="dxa"/>
             <w:tcBorders>
               <w:top w:val="single" w:sz="8" w:space="0" w:color="A3A3A3"/>
               <w:left w:val="single" w:sz="8" w:space="0" w:color="A3A3A3"/>
@@ -1487,7 +1663,7 @@
       <w:tr>
         <w:tc>
           <w:tcPr>
-            <w:tcW w:w="889" w:type="dxa"/>
+            <w:tcW w:w="1070" w:type="dxa"/>
             <w:tcBorders>
               <w:top w:val="single" w:sz="8" w:space="0" w:color="A3A3A3"/>
               <w:left w:val="single" w:sz="8" w:space="0" w:color="A3A3A3"/>
@@ -1522,7 +1698,7 @@
         </w:tc>
         <w:tc>
           <w:tcPr>
-            <w:tcW w:w="890" w:type="dxa"/>
+            <w:tcW w:w="992" w:type="dxa"/>
             <w:tcBorders>
               <w:top w:val="single" w:sz="8" w:space="0" w:color="A3A3A3"/>
               <w:left w:val="single" w:sz="8" w:space="0" w:color="A3A3A3"/>
@@ -1557,41 +1733,7 @@
         </w:tc>
         <w:tc>
           <w:tcPr>
-            <w:tcW w:w="1599" w:type="dxa"/>
-            <w:tcBorders>
-              <w:top w:val="single" w:sz="8" w:space="0" w:color="A3A3A3"/>
-              <w:left w:val="single" w:sz="8" w:space="0" w:color="A3A3A3"/>
-              <w:bottom w:val="single" w:sz="8" w:space="0" w:color="A3A3A3"/>
-              <w:right w:val="single" w:sz="8" w:space="0" w:color="A3A3A3"/>
-            </w:tcBorders>
-            <w:tcMar>
-              <w:top w:w="80" w:type="dxa"/>
-              <w:left w:w="80" w:type="dxa"/>
-              <w:bottom w:w="80" w:type="dxa"/>
-              <w:right w:w="80" w:type="dxa"/>
-            </w:tcMar>
-            <w:hideMark/>
-          </w:tcPr>
-          <w:p>
-            <w:pPr>
-              <w:spacing w:after="0" w:line="240" w:lineRule="auto"/>
-              <w:rPr>
-                <w:rFonts w:ascii="Calibri" w:eastAsia="Times New Roman" w:hAnsi="Calibri" w:cs="Calibri"/>
-                <w:lang w:eastAsia="sl-SI"/>
-              </w:rPr>
-            </w:pPr>
-            <w:r>
-              <w:rPr>
-                <w:rFonts w:ascii="Calibri" w:eastAsia="Times New Roman" w:hAnsi="Calibri" w:cs="Calibri"/>
-                <w:lang w:eastAsia="sl-SI"/>
-              </w:rPr>
-              <w:t>ADD Rd, Rs</w:t>
-            </w:r>
-          </w:p>
-        </w:tc>
-        <w:tc>
-          <w:tcPr>
-            <w:tcW w:w="2511" w:type="dxa"/>
+            <w:tcW w:w="2551" w:type="dxa"/>
             <w:tcBorders>
               <w:top w:val="single" w:sz="8" w:space="0" w:color="A3A3A3"/>
               <w:left w:val="single" w:sz="8" w:space="0" w:color="A3A3A3"/>
@@ -1625,7 +1767,7 @@
         </w:tc>
         <w:tc>
           <w:tcPr>
-            <w:tcW w:w="2683" w:type="dxa"/>
+            <w:tcW w:w="3402" w:type="dxa"/>
             <w:tcBorders>
               <w:top w:val="single" w:sz="8" w:space="0" w:color="A3A3A3"/>
               <w:left w:val="single" w:sz="8" w:space="0" w:color="A3A3A3"/>
@@ -1661,7 +1803,7 @@
       <w:tr>
         <w:tc>
           <w:tcPr>
-            <w:tcW w:w="889" w:type="dxa"/>
+            <w:tcW w:w="1070" w:type="dxa"/>
             <w:tcBorders>
               <w:top w:val="single" w:sz="8" w:space="0" w:color="A3A3A3"/>
               <w:left w:val="single" w:sz="8" w:space="0" w:color="A3A3A3"/>
@@ -1696,7 +1838,7 @@
         </w:tc>
         <w:tc>
           <w:tcPr>
-            <w:tcW w:w="890" w:type="dxa"/>
+            <w:tcW w:w="992" w:type="dxa"/>
             <w:tcBorders>
               <w:top w:val="single" w:sz="8" w:space="0" w:color="A3A3A3"/>
               <w:left w:val="single" w:sz="8" w:space="0" w:color="A3A3A3"/>
@@ -1731,41 +1873,7 @@
         </w:tc>
         <w:tc>
           <w:tcPr>
-            <w:tcW w:w="1599" w:type="dxa"/>
-            <w:tcBorders>
-              <w:top w:val="single" w:sz="8" w:space="0" w:color="A3A3A3"/>
-              <w:left w:val="single" w:sz="8" w:space="0" w:color="A3A3A3"/>
-              <w:bottom w:val="single" w:sz="8" w:space="0" w:color="A3A3A3"/>
-              <w:right w:val="single" w:sz="8" w:space="0" w:color="A3A3A3"/>
-            </w:tcBorders>
-            <w:tcMar>
-              <w:top w:w="80" w:type="dxa"/>
-              <w:left w:w="80" w:type="dxa"/>
-              <w:bottom w:w="80" w:type="dxa"/>
-              <w:right w:w="80" w:type="dxa"/>
-            </w:tcMar>
-            <w:hideMark/>
-          </w:tcPr>
-          <w:p>
-            <w:pPr>
-              <w:spacing w:after="0" w:line="240" w:lineRule="auto"/>
-              <w:rPr>
-                <w:rFonts w:ascii="Calibri" w:eastAsia="Times New Roman" w:hAnsi="Calibri" w:cs="Calibri"/>
-                <w:lang w:eastAsia="sl-SI"/>
-              </w:rPr>
-            </w:pPr>
-            <w:r>
-              <w:rPr>
-                <w:rFonts w:ascii="Calibri" w:eastAsia="Times New Roman" w:hAnsi="Calibri" w:cs="Calibri"/>
-                <w:lang w:eastAsia="sl-SI"/>
-              </w:rPr>
-              <w:t>SUB Rd, Rs</w:t>
-            </w:r>
-          </w:p>
-        </w:tc>
-        <w:tc>
-          <w:tcPr>
-            <w:tcW w:w="2511" w:type="dxa"/>
+            <w:tcW w:w="2551" w:type="dxa"/>
             <w:tcBorders>
               <w:top w:val="single" w:sz="8" w:space="0" w:color="A3A3A3"/>
               <w:left w:val="single" w:sz="8" w:space="0" w:color="A3A3A3"/>
@@ -1799,7 +1907,7 @@
         </w:tc>
         <w:tc>
           <w:tcPr>
-            <w:tcW w:w="2683" w:type="dxa"/>
+            <w:tcW w:w="3402" w:type="dxa"/>
             <w:tcBorders>
               <w:top w:val="single" w:sz="8" w:space="0" w:color="A3A3A3"/>
               <w:left w:val="single" w:sz="8" w:space="0" w:color="A3A3A3"/>
@@ -1835,7 +1943,7 @@
       <w:tr>
         <w:tc>
           <w:tcPr>
-            <w:tcW w:w="889" w:type="dxa"/>
+            <w:tcW w:w="1070" w:type="dxa"/>
             <w:tcBorders>
               <w:top w:val="single" w:sz="8" w:space="0" w:color="A3A3A3"/>
               <w:left w:val="single" w:sz="8" w:space="0" w:color="A3A3A3"/>
@@ -1870,7 +1978,7 @@
         </w:tc>
         <w:tc>
           <w:tcPr>
-            <w:tcW w:w="890" w:type="dxa"/>
+            <w:tcW w:w="992" w:type="dxa"/>
             <w:tcBorders>
               <w:top w:val="single" w:sz="8" w:space="0" w:color="A3A3A3"/>
               <w:left w:val="single" w:sz="8" w:space="0" w:color="A3A3A3"/>
@@ -1905,41 +2013,7 @@
         </w:tc>
         <w:tc>
           <w:tcPr>
-            <w:tcW w:w="1599" w:type="dxa"/>
-            <w:tcBorders>
-              <w:top w:val="single" w:sz="8" w:space="0" w:color="A3A3A3"/>
-              <w:left w:val="single" w:sz="8" w:space="0" w:color="A3A3A3"/>
-              <w:bottom w:val="single" w:sz="8" w:space="0" w:color="A3A3A3"/>
-              <w:right w:val="single" w:sz="8" w:space="0" w:color="A3A3A3"/>
-            </w:tcBorders>
-            <w:tcMar>
-              <w:top w:w="80" w:type="dxa"/>
-              <w:left w:w="80" w:type="dxa"/>
-              <w:bottom w:w="80" w:type="dxa"/>
-              <w:right w:w="80" w:type="dxa"/>
-            </w:tcMar>
-            <w:hideMark/>
-          </w:tcPr>
-          <w:p>
-            <w:pPr>
-              <w:spacing w:after="0" w:line="240" w:lineRule="auto"/>
-              <w:rPr>
-                <w:rFonts w:ascii="Calibri" w:eastAsia="Times New Roman" w:hAnsi="Calibri" w:cs="Calibri"/>
-                <w:lang w:eastAsia="sl-SI"/>
-              </w:rPr>
-            </w:pPr>
-            <w:r>
-              <w:rPr>
-                <w:rFonts w:ascii="Calibri" w:eastAsia="Times New Roman" w:hAnsi="Calibri" w:cs="Calibri"/>
-                <w:lang w:eastAsia="sl-SI"/>
-              </w:rPr>
-              <w:t>LW  Rd, (Rs)</w:t>
-            </w:r>
-          </w:p>
-        </w:tc>
-        <w:tc>
-          <w:tcPr>
-            <w:tcW w:w="2511" w:type="dxa"/>
+            <w:tcW w:w="2551" w:type="dxa"/>
             <w:tcBorders>
               <w:top w:val="single" w:sz="8" w:space="0" w:color="A3A3A3"/>
               <w:left w:val="single" w:sz="8" w:space="0" w:color="A3A3A3"/>
@@ -1973,7 +2047,7 @@
         </w:tc>
         <w:tc>
           <w:tcPr>
-            <w:tcW w:w="2683" w:type="dxa"/>
+            <w:tcW w:w="3402" w:type="dxa"/>
             <w:tcBorders>
               <w:top w:val="single" w:sz="8" w:space="0" w:color="A3A3A3"/>
               <w:left w:val="single" w:sz="8" w:space="0" w:color="A3A3A3"/>
@@ -2009,7 +2083,7 @@
       <w:tr>
         <w:tc>
           <w:tcPr>
-            <w:tcW w:w="889" w:type="dxa"/>
+            <w:tcW w:w="1070" w:type="dxa"/>
             <w:tcBorders>
               <w:top w:val="single" w:sz="8" w:space="0" w:color="A3A3A3"/>
               <w:left w:val="single" w:sz="8" w:space="0" w:color="A3A3A3"/>
@@ -2044,7 +2118,7 @@
         </w:tc>
         <w:tc>
           <w:tcPr>
-            <w:tcW w:w="890" w:type="dxa"/>
+            <w:tcW w:w="992" w:type="dxa"/>
             <w:tcBorders>
               <w:top w:val="single" w:sz="8" w:space="0" w:color="A3A3A3"/>
               <w:left w:val="single" w:sz="8" w:space="0" w:color="A3A3A3"/>
@@ -2079,41 +2153,7 @@
         </w:tc>
         <w:tc>
           <w:tcPr>
-            <w:tcW w:w="1599" w:type="dxa"/>
-            <w:tcBorders>
-              <w:top w:val="single" w:sz="8" w:space="0" w:color="A3A3A3"/>
-              <w:left w:val="single" w:sz="8" w:space="0" w:color="A3A3A3"/>
-              <w:bottom w:val="single" w:sz="8" w:space="0" w:color="A3A3A3"/>
-              <w:right w:val="single" w:sz="8" w:space="0" w:color="A3A3A3"/>
-            </w:tcBorders>
-            <w:tcMar>
-              <w:top w:w="80" w:type="dxa"/>
-              <w:left w:w="80" w:type="dxa"/>
-              <w:bottom w:w="80" w:type="dxa"/>
-              <w:right w:w="80" w:type="dxa"/>
-            </w:tcMar>
-            <w:hideMark/>
-          </w:tcPr>
-          <w:p>
-            <w:pPr>
-              <w:spacing w:after="0" w:line="240" w:lineRule="auto"/>
-              <w:rPr>
-                <w:rFonts w:ascii="Calibri" w:eastAsia="Times New Roman" w:hAnsi="Calibri" w:cs="Calibri"/>
-                <w:lang w:eastAsia="sl-SI"/>
-              </w:rPr>
-            </w:pPr>
-            <w:r>
-              <w:rPr>
-                <w:rFonts w:ascii="Calibri" w:eastAsia="Times New Roman" w:hAnsi="Calibri" w:cs="Calibri"/>
-                <w:lang w:eastAsia="sl-SI"/>
-              </w:rPr>
-              <w:t>SW  Rd, (Rs)</w:t>
-            </w:r>
-          </w:p>
-        </w:tc>
-        <w:tc>
-          <w:tcPr>
-            <w:tcW w:w="2511" w:type="dxa"/>
+            <w:tcW w:w="2551" w:type="dxa"/>
             <w:tcBorders>
               <w:top w:val="single" w:sz="8" w:space="0" w:color="A3A3A3"/>
               <w:left w:val="single" w:sz="8" w:space="0" w:color="A3A3A3"/>
@@ -2147,7 +2187,7 @@
         </w:tc>
         <w:tc>
           <w:tcPr>
-            <w:tcW w:w="2683" w:type="dxa"/>
+            <w:tcW w:w="3402" w:type="dxa"/>
             <w:tcBorders>
               <w:top w:val="single" w:sz="8" w:space="0" w:color="A3A3A3"/>
               <w:left w:val="single" w:sz="8" w:space="0" w:color="A3A3A3"/>
@@ -2183,7 +2223,7 @@
       <w:tr>
         <w:tc>
           <w:tcPr>
-            <w:tcW w:w="889" w:type="dxa"/>
+            <w:tcW w:w="1070" w:type="dxa"/>
             <w:tcBorders>
               <w:top w:val="single" w:sz="8" w:space="0" w:color="A3A3A3"/>
               <w:left w:val="single" w:sz="8" w:space="0" w:color="A3A3A3"/>
@@ -2218,7 +2258,7 @@
         </w:tc>
         <w:tc>
           <w:tcPr>
-            <w:tcW w:w="890" w:type="dxa"/>
+            <w:tcW w:w="992" w:type="dxa"/>
             <w:tcBorders>
               <w:top w:val="single" w:sz="8" w:space="0" w:color="A3A3A3"/>
               <w:left w:val="single" w:sz="8" w:space="0" w:color="A3A3A3"/>
@@ -2253,7 +2293,7 @@
         </w:tc>
         <w:tc>
           <w:tcPr>
-            <w:tcW w:w="1599" w:type="dxa"/>
+            <w:tcW w:w="2551" w:type="dxa"/>
             <w:tcBorders>
               <w:top w:val="single" w:sz="8" w:space="0" w:color="A3A3A3"/>
               <w:left w:val="single" w:sz="8" w:space="0" w:color="A3A3A3"/>
@@ -2287,41 +2327,7 @@
         </w:tc>
         <w:tc>
           <w:tcPr>
-            <w:tcW w:w="2511" w:type="dxa"/>
-            <w:tcBorders>
-              <w:top w:val="single" w:sz="8" w:space="0" w:color="A3A3A3"/>
-              <w:left w:val="single" w:sz="8" w:space="0" w:color="A3A3A3"/>
-              <w:bottom w:val="single" w:sz="8" w:space="0" w:color="A3A3A3"/>
-              <w:right w:val="single" w:sz="8" w:space="0" w:color="A3A3A3"/>
-            </w:tcBorders>
-            <w:tcMar>
-              <w:top w:w="80" w:type="dxa"/>
-              <w:left w:w="80" w:type="dxa"/>
-              <w:bottom w:w="80" w:type="dxa"/>
-              <w:right w:w="80" w:type="dxa"/>
-            </w:tcMar>
-            <w:hideMark/>
-          </w:tcPr>
-          <w:p>
-            <w:pPr>
-              <w:spacing w:after="0" w:line="240" w:lineRule="auto"/>
-              <w:rPr>
-                <w:rFonts w:ascii="Calibri" w:eastAsia="Times New Roman" w:hAnsi="Calibri" w:cs="Calibri"/>
-                <w:lang w:eastAsia="sl-SI"/>
-              </w:rPr>
-            </w:pPr>
-            <w:r>
-              <w:rPr>
-                <w:rFonts w:ascii="Calibri" w:eastAsia="Times New Roman" w:hAnsi="Calibri" w:cs="Calibri"/>
-                <w:lang w:eastAsia="sl-SI"/>
-              </w:rPr>
-              <w:t>MOV Rd, Rs</w:t>
-            </w:r>
-          </w:p>
-        </w:tc>
-        <w:tc>
-          <w:tcPr>
-            <w:tcW w:w="2683" w:type="dxa"/>
+            <w:tcW w:w="3402" w:type="dxa"/>
             <w:tcBorders>
               <w:top w:val="single" w:sz="8" w:space="0" w:color="A3A3A3"/>
               <w:left w:val="single" w:sz="8" w:space="0" w:color="A3A3A3"/>
@@ -2357,7 +2363,7 @@
       <w:tr>
         <w:tc>
           <w:tcPr>
-            <w:tcW w:w="889" w:type="dxa"/>
+            <w:tcW w:w="1070" w:type="dxa"/>
             <w:tcBorders>
               <w:top w:val="single" w:sz="8" w:space="0" w:color="A3A3A3"/>
               <w:left w:val="single" w:sz="8" w:space="0" w:color="A3A3A3"/>
@@ -2392,7 +2398,7 @@
         </w:tc>
         <w:tc>
           <w:tcPr>
-            <w:tcW w:w="890" w:type="dxa"/>
+            <w:tcW w:w="992" w:type="dxa"/>
             <w:tcBorders>
               <w:top w:val="single" w:sz="8" w:space="0" w:color="A3A3A3"/>
               <w:left w:val="single" w:sz="8" w:space="0" w:color="A3A3A3"/>
@@ -2427,7 +2433,7 @@
         </w:tc>
         <w:tc>
           <w:tcPr>
-            <w:tcW w:w="1599" w:type="dxa"/>
+            <w:tcW w:w="2551" w:type="dxa"/>
             <w:tcBorders>
               <w:top w:val="single" w:sz="8" w:space="0" w:color="A3A3A3"/>
               <w:left w:val="single" w:sz="8" w:space="0" w:color="A3A3A3"/>
@@ -2461,41 +2467,7 @@
         </w:tc>
         <w:tc>
           <w:tcPr>
-            <w:tcW w:w="2511" w:type="dxa"/>
-            <w:tcBorders>
-              <w:top w:val="single" w:sz="8" w:space="0" w:color="A3A3A3"/>
-              <w:left w:val="single" w:sz="8" w:space="0" w:color="A3A3A3"/>
-              <w:bottom w:val="single" w:sz="8" w:space="0" w:color="A3A3A3"/>
-              <w:right w:val="single" w:sz="8" w:space="0" w:color="A3A3A3"/>
-            </w:tcBorders>
-            <w:tcMar>
-              <w:top w:w="80" w:type="dxa"/>
-              <w:left w:w="80" w:type="dxa"/>
-              <w:bottom w:w="80" w:type="dxa"/>
-              <w:right w:w="80" w:type="dxa"/>
-            </w:tcMar>
-            <w:hideMark/>
-          </w:tcPr>
-          <w:p>
-            <w:pPr>
-              <w:spacing w:after="0" w:line="240" w:lineRule="auto"/>
-              <w:rPr>
-                <w:rFonts w:ascii="Calibri" w:eastAsia="Times New Roman" w:hAnsi="Calibri" w:cs="Calibri"/>
-                <w:lang w:eastAsia="sl-SI"/>
-              </w:rPr>
-            </w:pPr>
-            <w:r>
-              <w:rPr>
-                <w:rFonts w:ascii="Calibri" w:eastAsia="Times New Roman" w:hAnsi="Calibri" w:cs="Calibri"/>
-                <w:lang w:eastAsia="sl-SI"/>
-              </w:rPr>
-              <w:t>NOP</w:t>
-            </w:r>
-          </w:p>
-        </w:tc>
-        <w:tc>
-          <w:tcPr>
-            <w:tcW w:w="2683" w:type="dxa"/>
+            <w:tcW w:w="3402" w:type="dxa"/>
             <w:tcBorders>
               <w:top w:val="single" w:sz="8" w:space="0" w:color="A3A3A3"/>
               <w:left w:val="single" w:sz="8" w:space="0" w:color="A3A3A3"/>
@@ -2531,7 +2503,7 @@
       <w:tr>
         <w:tc>
           <w:tcPr>
-            <w:tcW w:w="889" w:type="dxa"/>
+            <w:tcW w:w="1070" w:type="dxa"/>
             <w:tcBorders>
               <w:top w:val="single" w:sz="8" w:space="0" w:color="A3A3A3"/>
               <w:left w:val="single" w:sz="8" w:space="0" w:color="A3A3A3"/>
@@ -2566,7 +2538,7 @@
         </w:tc>
         <w:tc>
           <w:tcPr>
-            <w:tcW w:w="890" w:type="dxa"/>
+            <w:tcW w:w="992" w:type="dxa"/>
             <w:tcBorders>
               <w:top w:val="single" w:sz="8" w:space="0" w:color="A3A3A3"/>
               <w:left w:val="single" w:sz="8" w:space="0" w:color="A3A3A3"/>
@@ -2601,41 +2573,7 @@
         </w:tc>
         <w:tc>
           <w:tcPr>
-            <w:tcW w:w="1599" w:type="dxa"/>
-            <w:tcBorders>
-              <w:top w:val="single" w:sz="8" w:space="0" w:color="A3A3A3"/>
-              <w:left w:val="single" w:sz="8" w:space="0" w:color="A3A3A3"/>
-              <w:bottom w:val="single" w:sz="8" w:space="0" w:color="A3A3A3"/>
-              <w:right w:val="single" w:sz="8" w:space="0" w:color="A3A3A3"/>
-            </w:tcBorders>
-            <w:tcMar>
-              <w:top w:w="80" w:type="dxa"/>
-              <w:left w:w="80" w:type="dxa"/>
-              <w:bottom w:w="80" w:type="dxa"/>
-              <w:right w:w="80" w:type="dxa"/>
-            </w:tcMar>
-            <w:hideMark/>
-          </w:tcPr>
-          <w:p>
-            <w:pPr>
-              <w:spacing w:after="0" w:line="240" w:lineRule="auto"/>
-              <w:rPr>
-                <w:rFonts w:ascii="Calibri" w:eastAsia="Times New Roman" w:hAnsi="Calibri" w:cs="Calibri"/>
-                <w:lang w:eastAsia="sl-SI"/>
-              </w:rPr>
-            </w:pPr>
-            <w:r>
-              <w:rPr>
-                <w:rFonts w:ascii="Calibri" w:eastAsia="Times New Roman" w:hAnsi="Calibri" w:cs="Calibri"/>
-                <w:lang w:eastAsia="sl-SI"/>
-              </w:rPr>
-              <w:t>JEQ Rd, immed</w:t>
-            </w:r>
-          </w:p>
-        </w:tc>
-        <w:tc>
-          <w:tcPr>
-            <w:tcW w:w="2511" w:type="dxa"/>
+            <w:tcW w:w="2551" w:type="dxa"/>
             <w:tcBorders>
               <w:top w:val="single" w:sz="8" w:space="0" w:color="A3A3A3"/>
               <w:left w:val="single" w:sz="8" w:space="0" w:color="A3A3A3"/>
@@ -2669,7 +2607,7 @@
         </w:tc>
         <w:tc>
           <w:tcPr>
-            <w:tcW w:w="2683" w:type="dxa"/>
+            <w:tcW w:w="3402" w:type="dxa"/>
             <w:tcBorders>
               <w:top w:val="single" w:sz="8" w:space="0" w:color="A3A3A3"/>
               <w:left w:val="single" w:sz="8" w:space="0" w:color="A3A3A3"/>
@@ -2705,7 +2643,7 @@
       <w:tr>
         <w:tc>
           <w:tcPr>
-            <w:tcW w:w="889" w:type="dxa"/>
+            <w:tcW w:w="1070" w:type="dxa"/>
             <w:tcBorders>
               <w:top w:val="single" w:sz="8" w:space="0" w:color="A3A3A3"/>
               <w:left w:val="single" w:sz="8" w:space="0" w:color="A3A3A3"/>
@@ -2740,7 +2678,7 @@
         </w:tc>
         <w:tc>
           <w:tcPr>
-            <w:tcW w:w="890" w:type="dxa"/>
+            <w:tcW w:w="992" w:type="dxa"/>
             <w:tcBorders>
               <w:top w:val="single" w:sz="8" w:space="0" w:color="A3A3A3"/>
               <w:left w:val="single" w:sz="8" w:space="0" w:color="A3A3A3"/>
@@ -2775,41 +2713,7 @@
         </w:tc>
         <w:tc>
           <w:tcPr>
-            <w:tcW w:w="1599" w:type="dxa"/>
-            <w:tcBorders>
-              <w:top w:val="single" w:sz="8" w:space="0" w:color="A3A3A3"/>
-              <w:left w:val="single" w:sz="8" w:space="0" w:color="A3A3A3"/>
-              <w:bottom w:val="single" w:sz="8" w:space="0" w:color="A3A3A3"/>
-              <w:right w:val="single" w:sz="8" w:space="0" w:color="A3A3A3"/>
-            </w:tcBorders>
-            <w:tcMar>
-              <w:top w:w="80" w:type="dxa"/>
-              <w:left w:w="80" w:type="dxa"/>
-              <w:bottom w:w="80" w:type="dxa"/>
-              <w:right w:w="80" w:type="dxa"/>
-            </w:tcMar>
-            <w:hideMark/>
-          </w:tcPr>
-          <w:p>
-            <w:pPr>
-              <w:spacing w:after="0" w:line="240" w:lineRule="auto"/>
-              <w:rPr>
-                <w:rFonts w:ascii="Calibri" w:eastAsia="Times New Roman" w:hAnsi="Calibri" w:cs="Calibri"/>
-                <w:lang w:eastAsia="sl-SI"/>
-              </w:rPr>
-            </w:pPr>
-            <w:r>
-              <w:rPr>
-                <w:rFonts w:ascii="Calibri" w:eastAsia="Times New Roman" w:hAnsi="Calibri" w:cs="Calibri"/>
-                <w:lang w:eastAsia="sl-SI"/>
-              </w:rPr>
-              <w:t>JNE Rd, immed</w:t>
-            </w:r>
-          </w:p>
-        </w:tc>
-        <w:tc>
-          <w:tcPr>
-            <w:tcW w:w="2511" w:type="dxa"/>
+            <w:tcW w:w="2551" w:type="dxa"/>
             <w:tcBorders>
               <w:top w:val="single" w:sz="8" w:space="0" w:color="A3A3A3"/>
               <w:left w:val="single" w:sz="8" w:space="0" w:color="A3A3A3"/>
@@ -2843,7 +2747,7 @@
         </w:tc>
         <w:tc>
           <w:tcPr>
-            <w:tcW w:w="2683" w:type="dxa"/>
+            <w:tcW w:w="3402" w:type="dxa"/>
             <w:tcBorders>
               <w:top w:val="single" w:sz="8" w:space="0" w:color="A3A3A3"/>
               <w:left w:val="single" w:sz="8" w:space="0" w:color="A3A3A3"/>
@@ -2879,7 +2783,7 @@
       <w:tr>
         <w:tc>
           <w:tcPr>
-            <w:tcW w:w="889" w:type="dxa"/>
+            <w:tcW w:w="1070" w:type="dxa"/>
             <w:tcBorders>
               <w:top w:val="single" w:sz="8" w:space="0" w:color="A3A3A3"/>
               <w:left w:val="single" w:sz="8" w:space="0" w:color="A3A3A3"/>
@@ -2914,7 +2818,7 @@
         </w:tc>
         <w:tc>
           <w:tcPr>
-            <w:tcW w:w="890" w:type="dxa"/>
+            <w:tcW w:w="992" w:type="dxa"/>
             <w:tcBorders>
               <w:top w:val="single" w:sz="8" w:space="0" w:color="A3A3A3"/>
               <w:left w:val="single" w:sz="8" w:space="0" w:color="A3A3A3"/>
@@ -2949,41 +2853,7 @@
         </w:tc>
         <w:tc>
           <w:tcPr>
-            <w:tcW w:w="1599" w:type="dxa"/>
-            <w:tcBorders>
-              <w:top w:val="single" w:sz="8" w:space="0" w:color="A3A3A3"/>
-              <w:left w:val="single" w:sz="8" w:space="0" w:color="A3A3A3"/>
-              <w:bottom w:val="single" w:sz="8" w:space="0" w:color="A3A3A3"/>
-              <w:right w:val="single" w:sz="8" w:space="0" w:color="A3A3A3"/>
-            </w:tcBorders>
-            <w:tcMar>
-              <w:top w:w="80" w:type="dxa"/>
-              <w:left w:w="80" w:type="dxa"/>
-              <w:bottom w:w="80" w:type="dxa"/>
-              <w:right w:w="80" w:type="dxa"/>
-            </w:tcMar>
-            <w:hideMark/>
-          </w:tcPr>
-          <w:p>
-            <w:pPr>
-              <w:spacing w:after="0" w:line="240" w:lineRule="auto"/>
-              <w:rPr>
-                <w:rFonts w:ascii="Calibri" w:eastAsia="Times New Roman" w:hAnsi="Calibri" w:cs="Calibri"/>
-                <w:lang w:eastAsia="sl-SI"/>
-              </w:rPr>
-            </w:pPr>
-            <w:r>
-              <w:rPr>
-                <w:rFonts w:ascii="Calibri" w:eastAsia="Times New Roman" w:hAnsi="Calibri" w:cs="Calibri"/>
-                <w:lang w:eastAsia="sl-SI"/>
-              </w:rPr>
-              <w:t>JGT Rd, immed</w:t>
-            </w:r>
-          </w:p>
-        </w:tc>
-        <w:tc>
-          <w:tcPr>
-            <w:tcW w:w="2511" w:type="dxa"/>
+            <w:tcW w:w="2551" w:type="dxa"/>
             <w:tcBorders>
               <w:top w:val="single" w:sz="8" w:space="0" w:color="A3A3A3"/>
               <w:left w:val="single" w:sz="8" w:space="0" w:color="A3A3A3"/>
@@ -3031,7 +2901,7 @@
         </w:tc>
         <w:tc>
           <w:tcPr>
-            <w:tcW w:w="2683" w:type="dxa"/>
+            <w:tcW w:w="3402" w:type="dxa"/>
             <w:tcBorders>
               <w:top w:val="single" w:sz="8" w:space="0" w:color="A3A3A3"/>
               <w:left w:val="single" w:sz="8" w:space="0" w:color="A3A3A3"/>
@@ -3067,7 +2937,7 @@
       <w:tr>
         <w:tc>
           <w:tcPr>
-            <w:tcW w:w="889" w:type="dxa"/>
+            <w:tcW w:w="1070" w:type="dxa"/>
             <w:tcBorders>
               <w:top w:val="single" w:sz="8" w:space="0" w:color="A3A3A3"/>
               <w:left w:val="single" w:sz="8" w:space="0" w:color="A3A3A3"/>
@@ -3102,7 +2972,7 @@
         </w:tc>
         <w:tc>
           <w:tcPr>
-            <w:tcW w:w="890" w:type="dxa"/>
+            <w:tcW w:w="992" w:type="dxa"/>
             <w:tcBorders>
               <w:top w:val="single" w:sz="8" w:space="0" w:color="A3A3A3"/>
               <w:left w:val="single" w:sz="8" w:space="0" w:color="A3A3A3"/>
@@ -3137,41 +3007,7 @@
         </w:tc>
         <w:tc>
           <w:tcPr>
-            <w:tcW w:w="1599" w:type="dxa"/>
-            <w:tcBorders>
-              <w:top w:val="single" w:sz="8" w:space="0" w:color="A3A3A3"/>
-              <w:left w:val="single" w:sz="8" w:space="0" w:color="A3A3A3"/>
-              <w:bottom w:val="single" w:sz="8" w:space="0" w:color="A3A3A3"/>
-              <w:right w:val="single" w:sz="8" w:space="0" w:color="A3A3A3"/>
-            </w:tcBorders>
-            <w:tcMar>
-              <w:top w:w="80" w:type="dxa"/>
-              <w:left w:w="80" w:type="dxa"/>
-              <w:bottom w:w="80" w:type="dxa"/>
-              <w:right w:w="80" w:type="dxa"/>
-            </w:tcMar>
-            <w:hideMark/>
-          </w:tcPr>
-          <w:p>
-            <w:pPr>
-              <w:spacing w:after="0" w:line="240" w:lineRule="auto"/>
-              <w:rPr>
-                <w:rFonts w:ascii="Calibri" w:eastAsia="Times New Roman" w:hAnsi="Calibri" w:cs="Calibri"/>
-                <w:lang w:eastAsia="sl-SI"/>
-              </w:rPr>
-            </w:pPr>
-            <w:r>
-              <w:rPr>
-                <w:rFonts w:ascii="Calibri" w:eastAsia="Times New Roman" w:hAnsi="Calibri" w:cs="Calibri"/>
-                <w:lang w:eastAsia="sl-SI"/>
-              </w:rPr>
-              <w:t>JLT Rd, immed</w:t>
-            </w:r>
-          </w:p>
-        </w:tc>
-        <w:tc>
-          <w:tcPr>
-            <w:tcW w:w="2511" w:type="dxa"/>
+            <w:tcW w:w="2551" w:type="dxa"/>
             <w:tcBorders>
               <w:top w:val="single" w:sz="8" w:space="0" w:color="A3A3A3"/>
               <w:left w:val="single" w:sz="8" w:space="0" w:color="A3A3A3"/>
@@ -3219,7 +3055,7 @@
         </w:tc>
         <w:tc>
           <w:tcPr>
-            <w:tcW w:w="2683" w:type="dxa"/>
+            <w:tcW w:w="3402" w:type="dxa"/>
             <w:tcBorders>
               <w:top w:val="single" w:sz="8" w:space="0" w:color="A3A3A3"/>
               <w:left w:val="single" w:sz="8" w:space="0" w:color="A3A3A3"/>
@@ -3255,7 +3091,7 @@
       <w:tr>
         <w:tc>
           <w:tcPr>
-            <w:tcW w:w="889" w:type="dxa"/>
+            <w:tcW w:w="1070" w:type="dxa"/>
             <w:tcBorders>
               <w:top w:val="single" w:sz="8" w:space="0" w:color="A3A3A3"/>
               <w:left w:val="single" w:sz="8" w:space="0" w:color="A3A3A3"/>
@@ -3290,7 +3126,7 @@
         </w:tc>
         <w:tc>
           <w:tcPr>
-            <w:tcW w:w="890" w:type="dxa"/>
+            <w:tcW w:w="992" w:type="dxa"/>
             <w:tcBorders>
               <w:top w:val="single" w:sz="8" w:space="0" w:color="A3A3A3"/>
               <w:left w:val="single" w:sz="8" w:space="0" w:color="A3A3A3"/>
@@ -3325,106 +3161,41 @@
         </w:tc>
         <w:tc>
           <w:tcPr>
-            <w:tcW w:w="1599" w:type="dxa"/>
-            <w:tcBorders>
-              <w:top w:val="single" w:sz="8" w:space="0" w:color="A3A3A3"/>
-              <w:left w:val="single" w:sz="8" w:space="0" w:color="A3A3A3"/>
-              <w:bottom w:val="single" w:sz="8" w:space="0" w:color="A3A3A3"/>
-              <w:right w:val="single" w:sz="8" w:space="0" w:color="A3A3A3"/>
-            </w:tcBorders>
-            <w:tcMar>
-              <w:top w:w="80" w:type="dxa"/>
-              <w:left w:w="80" w:type="dxa"/>
-              <w:bottom w:w="80" w:type="dxa"/>
-              <w:right w:w="80" w:type="dxa"/>
-            </w:tcMar>
-            <w:hideMark/>
-          </w:tcPr>
-          <w:p>
-            <w:pPr>
-              <w:spacing w:after="0" w:line="240" w:lineRule="auto"/>
-              <w:rPr>
-                <w:rFonts w:ascii="Calibri" w:eastAsia="Times New Roman" w:hAnsi="Calibri" w:cs="Calibri"/>
-                <w:lang w:eastAsia="sl-SI"/>
-              </w:rPr>
-            </w:pPr>
-            <w:r>
-              <w:rPr>
-                <w:rFonts w:ascii="Calibri" w:eastAsia="Times New Roman" w:hAnsi="Calibri" w:cs="Calibri"/>
-                <w:lang w:eastAsia="sl-SI"/>
-              </w:rPr>
-              <w:t>LW  Rd, immed</w:t>
-            </w:r>
-          </w:p>
-        </w:tc>
-        <w:tc>
-          <w:tcPr>
-            <w:tcW w:w="2511" w:type="dxa"/>
-            <w:tcBorders>
-              <w:top w:val="single" w:sz="8" w:space="0" w:color="A3A3A3"/>
-              <w:left w:val="single" w:sz="8" w:space="0" w:color="A3A3A3"/>
-              <w:bottom w:val="single" w:sz="8" w:space="0" w:color="A3A3A3"/>
-              <w:right w:val="single" w:sz="8" w:space="0" w:color="A3A3A3"/>
-            </w:tcBorders>
-            <w:tcMar>
-              <w:top w:w="80" w:type="dxa"/>
-              <w:left w:w="80" w:type="dxa"/>
-              <w:bottom w:w="80" w:type="dxa"/>
-              <w:right w:w="80" w:type="dxa"/>
-            </w:tcMar>
-            <w:hideMark/>
-          </w:tcPr>
-          <w:p>
-            <w:pPr>
-              <w:spacing w:after="0" w:line="240" w:lineRule="auto"/>
-              <w:rPr>
-                <w:rFonts w:ascii="Calibri" w:eastAsia="Times New Roman" w:hAnsi="Calibri" w:cs="Calibri"/>
-                <w:lang w:eastAsia="sl-SI"/>
-              </w:rPr>
-            </w:pPr>
-            <w:r>
-              <w:rPr>
-                <w:rFonts w:ascii="Calibri" w:eastAsia="Times New Roman" w:hAnsi="Calibri" w:cs="Calibri"/>
-                <w:lang w:eastAsia="sl-SI"/>
-              </w:rPr>
-              <w:t>LDRH  Rd, [</w:t>
-            </w:r>
-            <w:r>
-              <w:rPr>
-                <w:rFonts w:ascii="Calibri" w:eastAsia="Times New Roman" w:hAnsi="Calibri" w:cs="Calibri"/>
-                <w:color w:val="FF0000"/>
-                <w:lang w:eastAsia="sl-SI"/>
-              </w:rPr>
-              <w:t>(</w:t>
-            </w:r>
-            <w:r>
-              <w:rPr>
-                <w:rFonts w:ascii="Calibri" w:eastAsia="Times New Roman" w:hAnsi="Calibri" w:cs="Calibri"/>
-                <w:color w:val="FF0000"/>
-                <w:lang w:eastAsia="sl-SI"/>
-              </w:rPr>
-              <w:t>Rs,</w:t>
-            </w:r>
-            <w:r>
-              <w:rPr>
-                <w:rFonts w:ascii="Calibri" w:eastAsia="Times New Roman" w:hAnsi="Calibri" w:cs="Calibri"/>
-                <w:color w:val="FF0000"/>
-                <w:lang w:eastAsia="sl-SI"/>
-              </w:rPr>
-              <w:t>)</w:t>
-            </w:r>
-            <w:r>
-              <w:rPr>
-                <w:rFonts w:ascii="Calibri" w:eastAsia="Times New Roman" w:hAnsi="Calibri" w:cs="Calibri"/>
-                <w:lang w:eastAsia="sl-SI"/>
-              </w:rPr>
-              <w:t>#immed]</w:t>
-            </w:r>
-          </w:p>
-        </w:tc>
-        <w:tc>
-          <w:tcPr>
-            <w:tcW w:w="2683" w:type="dxa"/>
+            <w:tcW w:w="2551" w:type="dxa"/>
+            <w:tcBorders>
+              <w:top w:val="single" w:sz="8" w:space="0" w:color="A3A3A3"/>
+              <w:left w:val="single" w:sz="8" w:space="0" w:color="A3A3A3"/>
+              <w:bottom w:val="single" w:sz="8" w:space="0" w:color="A3A3A3"/>
+              <w:right w:val="single" w:sz="8" w:space="0" w:color="A3A3A3"/>
+            </w:tcBorders>
+            <w:tcMar>
+              <w:top w:w="80" w:type="dxa"/>
+              <w:left w:w="80" w:type="dxa"/>
+              <w:bottom w:w="80" w:type="dxa"/>
+              <w:right w:w="80" w:type="dxa"/>
+            </w:tcMar>
+            <w:hideMark/>
+          </w:tcPr>
+          <w:p>
+            <w:pPr>
+              <w:spacing w:after="0" w:line="240" w:lineRule="auto"/>
+              <w:rPr>
+                <w:rFonts w:ascii="Calibri" w:eastAsia="Times New Roman" w:hAnsi="Calibri" w:cs="Calibri"/>
+                <w:lang w:eastAsia="sl-SI"/>
+              </w:rPr>
+            </w:pPr>
+            <w:r>
+              <w:rPr>
+                <w:rFonts w:ascii="Calibri" w:eastAsia="Times New Roman" w:hAnsi="Calibri" w:cs="Calibri"/>
+                <w:lang w:eastAsia="sl-SI"/>
+              </w:rPr>
+              <w:t>LDRH  Rd, [#immed]</w:t>
+            </w:r>
+          </w:p>
+        </w:tc>
+        <w:tc>
+          <w:tcPr>
+            <w:tcW w:w="3402" w:type="dxa"/>
             <w:tcBorders>
               <w:top w:val="single" w:sz="8" w:space="0" w:color="A3A3A3"/>
               <w:left w:val="single" w:sz="8" w:space="0" w:color="A3A3A3"/>
@@ -3460,7 +3231,7 @@
       <w:tr>
         <w:tc>
           <w:tcPr>
-            <w:tcW w:w="889" w:type="dxa"/>
+            <w:tcW w:w="1070" w:type="dxa"/>
             <w:tcBorders>
               <w:top w:val="single" w:sz="8" w:space="0" w:color="A3A3A3"/>
               <w:left w:val="single" w:sz="8" w:space="0" w:color="A3A3A3"/>
@@ -3495,7 +3266,7 @@
         </w:tc>
         <w:tc>
           <w:tcPr>
-            <w:tcW w:w="890" w:type="dxa"/>
+            <w:tcW w:w="992" w:type="dxa"/>
             <w:tcBorders>
               <w:top w:val="single" w:sz="8" w:space="0" w:color="A3A3A3"/>
               <w:left w:val="single" w:sz="8" w:space="0" w:color="A3A3A3"/>
@@ -3530,113 +3301,41 @@
         </w:tc>
         <w:tc>
           <w:tcPr>
-            <w:tcW w:w="1599" w:type="dxa"/>
-            <w:tcBorders>
-              <w:top w:val="single" w:sz="8" w:space="0" w:color="A3A3A3"/>
-              <w:left w:val="single" w:sz="8" w:space="0" w:color="A3A3A3"/>
-              <w:bottom w:val="single" w:sz="8" w:space="0" w:color="A3A3A3"/>
-              <w:right w:val="single" w:sz="8" w:space="0" w:color="A3A3A3"/>
-            </w:tcBorders>
-            <w:tcMar>
-              <w:top w:w="80" w:type="dxa"/>
-              <w:left w:w="80" w:type="dxa"/>
-              <w:bottom w:w="80" w:type="dxa"/>
-              <w:right w:w="80" w:type="dxa"/>
-            </w:tcMar>
-            <w:hideMark/>
-          </w:tcPr>
-          <w:p>
-            <w:pPr>
-              <w:spacing w:after="0" w:line="240" w:lineRule="auto"/>
-              <w:rPr>
-                <w:rFonts w:ascii="Calibri" w:eastAsia="Times New Roman" w:hAnsi="Calibri" w:cs="Calibri"/>
-                <w:lang w:eastAsia="sl-SI"/>
-              </w:rPr>
-            </w:pPr>
-            <w:r>
-              <w:rPr>
-                <w:rFonts w:ascii="Calibri" w:eastAsia="Times New Roman" w:hAnsi="Calibri" w:cs="Calibri"/>
-                <w:lang w:eastAsia="sl-SI"/>
-              </w:rPr>
-              <w:t>SW  Rd, immed</w:t>
-            </w:r>
-          </w:p>
-        </w:tc>
-        <w:tc>
-          <w:tcPr>
-            <w:tcW w:w="2511" w:type="dxa"/>
-            <w:tcBorders>
-              <w:top w:val="single" w:sz="8" w:space="0" w:color="A3A3A3"/>
-              <w:left w:val="single" w:sz="8" w:space="0" w:color="A3A3A3"/>
-              <w:bottom w:val="single" w:sz="8" w:space="0" w:color="A3A3A3"/>
-              <w:right w:val="single" w:sz="8" w:space="0" w:color="A3A3A3"/>
-            </w:tcBorders>
-            <w:tcMar>
-              <w:top w:w="80" w:type="dxa"/>
-              <w:left w:w="80" w:type="dxa"/>
-              <w:bottom w:w="80" w:type="dxa"/>
-              <w:right w:w="80" w:type="dxa"/>
-            </w:tcMar>
-            <w:hideMark/>
-          </w:tcPr>
-          <w:p>
-            <w:pPr>
-              <w:spacing w:after="0" w:line="240" w:lineRule="auto"/>
-              <w:rPr>
-                <w:rFonts w:ascii="Calibri" w:eastAsia="Times New Roman" w:hAnsi="Calibri" w:cs="Calibri"/>
-                <w:lang w:eastAsia="sl-SI"/>
-              </w:rPr>
-            </w:pPr>
-            <w:r>
-              <w:rPr>
-                <w:rFonts w:ascii="Calibri" w:eastAsia="Times New Roman" w:hAnsi="Calibri" w:cs="Calibri"/>
-                <w:lang w:eastAsia="sl-SI"/>
-              </w:rPr>
-              <w:t>STRH  Rd, [</w:t>
-            </w:r>
-            <w:r>
-              <w:rPr>
-                <w:rFonts w:ascii="Calibri" w:eastAsia="Times New Roman" w:hAnsi="Calibri" w:cs="Calibri"/>
-                <w:color w:val="FF0000"/>
-                <w:lang w:eastAsia="sl-SI"/>
-              </w:rPr>
-              <w:t>(</w:t>
-            </w:r>
-            <w:r>
-              <w:rPr>
-                <w:rFonts w:ascii="Calibri" w:eastAsia="Times New Roman" w:hAnsi="Calibri" w:cs="Calibri"/>
-                <w:color w:val="FF0000"/>
-                <w:lang w:eastAsia="sl-SI"/>
-              </w:rPr>
-              <w:t>Rs,</w:t>
-            </w:r>
-            <w:r>
-              <w:rPr>
-                <w:rFonts w:ascii="Calibri" w:eastAsia="Times New Roman" w:hAnsi="Calibri" w:cs="Calibri"/>
-                <w:color w:val="FF0000"/>
-                <w:lang w:eastAsia="sl-SI"/>
-              </w:rPr>
-              <w:t>)</w:t>
-            </w:r>
-            <w:r>
-              <w:rPr>
-                <w:rFonts w:ascii="Calibri" w:eastAsia="Times New Roman" w:hAnsi="Calibri" w:cs="Calibri"/>
-                <w:lang w:eastAsia="sl-SI"/>
-              </w:rPr>
-              <w:t>#</w:t>
-            </w:r>
-            <w:r>
-              <w:rPr>
-                <w:rFonts w:ascii="Calibri" w:eastAsia="Times New Roman" w:hAnsi="Calibri" w:cs="Calibri"/>
-                <w:lang w:eastAsia="sl-SI"/>
-              </w:rPr>
-              <w:t>immed]</w:t>
-            </w:r>
-          </w:p>
-        </w:tc>
-        <w:tc>
-          <w:tcPr>
-            <w:tcW w:w="2683" w:type="dxa"/>
+            <w:tcW w:w="2551" w:type="dxa"/>
+            <w:tcBorders>
+              <w:top w:val="single" w:sz="8" w:space="0" w:color="A3A3A3"/>
+              <w:left w:val="single" w:sz="8" w:space="0" w:color="A3A3A3"/>
+              <w:bottom w:val="single" w:sz="8" w:space="0" w:color="A3A3A3"/>
+              <w:right w:val="single" w:sz="8" w:space="0" w:color="A3A3A3"/>
+            </w:tcBorders>
+            <w:tcMar>
+              <w:top w:w="80" w:type="dxa"/>
+              <w:left w:w="80" w:type="dxa"/>
+              <w:bottom w:w="80" w:type="dxa"/>
+              <w:right w:w="80" w:type="dxa"/>
+            </w:tcMar>
+            <w:hideMark/>
+          </w:tcPr>
+          <w:p>
+            <w:pPr>
+              <w:spacing w:after="0" w:line="240" w:lineRule="auto"/>
+              <w:rPr>
+                <w:rFonts w:ascii="Calibri" w:eastAsia="Times New Roman" w:hAnsi="Calibri" w:cs="Calibri"/>
+                <w:lang w:eastAsia="sl-SI"/>
+              </w:rPr>
+            </w:pPr>
+            <w:r>
+              <w:rPr>
+                <w:rFonts w:ascii="Calibri" w:eastAsia="Times New Roman" w:hAnsi="Calibri" w:cs="Calibri"/>
+                <w:lang w:eastAsia="sl-SI"/>
+              </w:rPr>
+              <w:t>STRH  Rd, [#immed]</w:t>
+            </w:r>
+          </w:p>
+        </w:tc>
+        <w:tc>
+          <w:tcPr>
+            <w:tcW w:w="3402" w:type="dxa"/>
             <w:tcBorders>
               <w:top w:val="single" w:sz="8" w:space="0" w:color="A3A3A3"/>
               <w:left w:val="single" w:sz="8" w:space="0" w:color="A3A3A3"/>
@@ -3672,7 +3371,7 @@
       <w:tr>
         <w:tc>
           <w:tcPr>
-            <w:tcW w:w="889" w:type="dxa"/>
+            <w:tcW w:w="1070" w:type="dxa"/>
             <w:tcBorders>
               <w:top w:val="single" w:sz="8" w:space="0" w:color="A3A3A3"/>
               <w:left w:val="single" w:sz="8" w:space="0" w:color="A3A3A3"/>
@@ -3707,7 +3406,7 @@
         </w:tc>
         <w:tc>
           <w:tcPr>
-            <w:tcW w:w="890" w:type="dxa"/>
+            <w:tcW w:w="992" w:type="dxa"/>
             <w:tcBorders>
               <w:top w:val="single" w:sz="8" w:space="0" w:color="A3A3A3"/>
               <w:left w:val="single" w:sz="8" w:space="0" w:color="A3A3A3"/>
@@ -3742,41 +3441,7 @@
         </w:tc>
         <w:tc>
           <w:tcPr>
-            <w:tcW w:w="1599" w:type="dxa"/>
-            <w:tcBorders>
-              <w:top w:val="single" w:sz="8" w:space="0" w:color="A3A3A3"/>
-              <w:left w:val="single" w:sz="8" w:space="0" w:color="A3A3A3"/>
-              <w:bottom w:val="single" w:sz="8" w:space="0" w:color="A3A3A3"/>
-              <w:right w:val="single" w:sz="8" w:space="0" w:color="A3A3A3"/>
-            </w:tcBorders>
-            <w:tcMar>
-              <w:top w:w="80" w:type="dxa"/>
-              <w:left w:w="80" w:type="dxa"/>
-              <w:bottom w:w="80" w:type="dxa"/>
-              <w:right w:w="80" w:type="dxa"/>
-            </w:tcMar>
-            <w:hideMark/>
-          </w:tcPr>
-          <w:p>
-            <w:pPr>
-              <w:spacing w:after="0" w:line="240" w:lineRule="auto"/>
-              <w:rPr>
-                <w:rFonts w:ascii="Calibri" w:eastAsia="Times New Roman" w:hAnsi="Calibri" w:cs="Calibri"/>
-                <w:lang w:eastAsia="sl-SI"/>
-              </w:rPr>
-            </w:pPr>
-            <w:r>
-              <w:rPr>
-                <w:rFonts w:ascii="Calibri" w:eastAsia="Times New Roman" w:hAnsi="Calibri" w:cs="Calibri"/>
-                <w:lang w:eastAsia="sl-SI"/>
-              </w:rPr>
-              <w:t>LI  Rd, immed</w:t>
-            </w:r>
-          </w:p>
-        </w:tc>
-        <w:tc>
-          <w:tcPr>
-            <w:tcW w:w="2511" w:type="dxa"/>
+            <w:tcW w:w="2551" w:type="dxa"/>
             <w:tcBorders>
               <w:top w:val="single" w:sz="8" w:space="0" w:color="A3A3A3"/>
               <w:left w:val="single" w:sz="8" w:space="0" w:color="A3A3A3"/>
@@ -3810,7 +3475,7 @@
         </w:tc>
         <w:tc>
           <w:tcPr>
-            <w:tcW w:w="2683" w:type="dxa"/>
+            <w:tcW w:w="3402" w:type="dxa"/>
             <w:tcBorders>
               <w:top w:val="single" w:sz="8" w:space="0" w:color="A3A3A3"/>
               <w:left w:val="single" w:sz="8" w:space="0" w:color="A3A3A3"/>
@@ -3846,7 +3511,7 @@
       <w:tr>
         <w:tc>
           <w:tcPr>
-            <w:tcW w:w="889" w:type="dxa"/>
+            <w:tcW w:w="1070" w:type="dxa"/>
             <w:tcBorders>
               <w:top w:val="single" w:sz="8" w:space="0" w:color="A3A3A3"/>
               <w:left w:val="single" w:sz="8" w:space="0" w:color="A3A3A3"/>
@@ -3881,7 +3546,7 @@
         </w:tc>
         <w:tc>
           <w:tcPr>
-            <w:tcW w:w="890" w:type="dxa"/>
+            <w:tcW w:w="992" w:type="dxa"/>
             <w:tcBorders>
               <w:top w:val="single" w:sz="8" w:space="0" w:color="A3A3A3"/>
               <w:left w:val="single" w:sz="8" w:space="0" w:color="A3A3A3"/>
@@ -3916,41 +3581,7 @@
         </w:tc>
         <w:tc>
           <w:tcPr>
-            <w:tcW w:w="1599" w:type="dxa"/>
-            <w:tcBorders>
-              <w:top w:val="single" w:sz="8" w:space="0" w:color="A3A3A3"/>
-              <w:left w:val="single" w:sz="8" w:space="0" w:color="A3A3A3"/>
-              <w:bottom w:val="single" w:sz="8" w:space="0" w:color="A3A3A3"/>
-              <w:right w:val="single" w:sz="8" w:space="0" w:color="A3A3A3"/>
-            </w:tcBorders>
-            <w:tcMar>
-              <w:top w:w="80" w:type="dxa"/>
-              <w:left w:w="80" w:type="dxa"/>
-              <w:bottom w:w="80" w:type="dxa"/>
-              <w:right w:w="80" w:type="dxa"/>
-            </w:tcMar>
-            <w:hideMark/>
-          </w:tcPr>
-          <w:p>
-            <w:pPr>
-              <w:spacing w:after="0" w:line="240" w:lineRule="auto"/>
-              <w:rPr>
-                <w:rFonts w:ascii="Calibri" w:eastAsia="Times New Roman" w:hAnsi="Calibri" w:cs="Calibri"/>
-                <w:lang w:eastAsia="sl-SI"/>
-              </w:rPr>
-            </w:pPr>
-            <w:r>
-              <w:rPr>
-                <w:rFonts w:ascii="Calibri" w:eastAsia="Times New Roman" w:hAnsi="Calibri" w:cs="Calibri"/>
-                <w:lang w:eastAsia="sl-SI"/>
-              </w:rPr>
-              <w:t>JMP immed</w:t>
-            </w:r>
-          </w:p>
-        </w:tc>
-        <w:tc>
-          <w:tcPr>
-            <w:tcW w:w="2511" w:type="dxa"/>
+            <w:tcW w:w="2551" w:type="dxa"/>
             <w:tcBorders>
               <w:top w:val="single" w:sz="8" w:space="0" w:color="A3A3A3"/>
               <w:left w:val="single" w:sz="8" w:space="0" w:color="A3A3A3"/>
@@ -3984,7 +3615,7 @@
         </w:tc>
         <w:tc>
           <w:tcPr>
-            <w:tcW w:w="2683" w:type="dxa"/>
+            <w:tcW w:w="3402" w:type="dxa"/>
             <w:tcBorders>
               <w:top w:val="single" w:sz="8" w:space="0" w:color="A3A3A3"/>
               <w:left w:val="single" w:sz="8" w:space="0" w:color="A3A3A3"/>
@@ -5147,24 +4778,16 @@
               <w:right w:w="80" w:type="dxa"/>
             </w:tcMar>
             <w:vAlign w:val="center"/>
-            <w:hideMark/>
-          </w:tcPr>
-          <w:p>
-            <w:pPr>
-              <w:spacing w:after="0" w:line="240" w:lineRule="auto"/>
-              <w:jc w:val="center"/>
-              <w:rPr>
-                <w:rFonts w:ascii="Calibri" w:eastAsia="Times New Roman" w:hAnsi="Calibri" w:cs="Calibri"/>
-                <w:lang w:eastAsia="sl-SI"/>
-              </w:rPr>
-            </w:pPr>
-            <w:r>
-              <w:rPr>
-                <w:rFonts w:ascii="Calibri" w:eastAsia="Times New Roman" w:hAnsi="Calibri" w:cs="Calibri"/>
-                <w:lang w:eastAsia="sl-SI"/>
-              </w:rPr>
-              <w:t>x</w:t>
-            </w:r>
+          </w:tcPr>
+          <w:p>
+            <w:pPr>
+              <w:spacing w:after="0" w:line="240" w:lineRule="auto"/>
+              <w:jc w:val="center"/>
+              <w:rPr>
+                <w:rFonts w:ascii="Calibri" w:eastAsia="Times New Roman" w:hAnsi="Calibri" w:cs="Calibri"/>
+                <w:lang w:eastAsia="sl-SI"/>
+              </w:rPr>
+            </w:pPr>
           </w:p>
         </w:tc>
         <w:tc>
@@ -5183,24 +4806,16 @@
               <w:right w:w="80" w:type="dxa"/>
             </w:tcMar>
             <w:vAlign w:val="center"/>
-            <w:hideMark/>
-          </w:tcPr>
-          <w:p>
-            <w:pPr>
-              <w:spacing w:after="0" w:line="240" w:lineRule="auto"/>
-              <w:jc w:val="center"/>
-              <w:rPr>
-                <w:rFonts w:ascii="Calibri" w:eastAsia="Times New Roman" w:hAnsi="Calibri" w:cs="Calibri"/>
-                <w:lang w:eastAsia="sl-SI"/>
-              </w:rPr>
-            </w:pPr>
-            <w:r>
-              <w:rPr>
-                <w:rFonts w:ascii="Calibri" w:eastAsia="Times New Roman" w:hAnsi="Calibri" w:cs="Calibri"/>
-                <w:lang w:eastAsia="sl-SI"/>
-              </w:rPr>
-              <w:t>x</w:t>
-            </w:r>
+          </w:tcPr>
+          <w:p>
+            <w:pPr>
+              <w:spacing w:after="0" w:line="240" w:lineRule="auto"/>
+              <w:jc w:val="center"/>
+              <w:rPr>
+                <w:rFonts w:ascii="Calibri" w:eastAsia="Times New Roman" w:hAnsi="Calibri" w:cs="Calibri"/>
+                <w:lang w:eastAsia="sl-SI"/>
+              </w:rPr>
+            </w:pPr>
           </w:p>
         </w:tc>
         <w:tc>
@@ -5219,24 +4834,16 @@
               <w:right w:w="80" w:type="dxa"/>
             </w:tcMar>
             <w:vAlign w:val="center"/>
-            <w:hideMark/>
-          </w:tcPr>
-          <w:p>
-            <w:pPr>
-              <w:spacing w:after="0" w:line="240" w:lineRule="auto"/>
-              <w:jc w:val="center"/>
-              <w:rPr>
-                <w:rFonts w:ascii="Calibri" w:eastAsia="Times New Roman" w:hAnsi="Calibri" w:cs="Calibri"/>
-                <w:lang w:eastAsia="sl-SI"/>
-              </w:rPr>
-            </w:pPr>
-            <w:r>
-              <w:rPr>
-                <w:rFonts w:ascii="Calibri" w:eastAsia="Times New Roman" w:hAnsi="Calibri" w:cs="Calibri"/>
-                <w:lang w:eastAsia="sl-SI"/>
-              </w:rPr>
-              <w:t>x</w:t>
-            </w:r>
+          </w:tcPr>
+          <w:p>
+            <w:pPr>
+              <w:spacing w:after="0" w:line="240" w:lineRule="auto"/>
+              <w:jc w:val="center"/>
+              <w:rPr>
+                <w:rFonts w:ascii="Calibri" w:eastAsia="Times New Roman" w:hAnsi="Calibri" w:cs="Calibri"/>
+                <w:lang w:eastAsia="sl-SI"/>
+              </w:rPr>
+            </w:pPr>
           </w:p>
         </w:tc>
         <w:tc>
@@ -5255,24 +4862,16 @@
               <w:right w:w="80" w:type="dxa"/>
             </w:tcMar>
             <w:vAlign w:val="center"/>
-            <w:hideMark/>
-          </w:tcPr>
-          <w:p>
-            <w:pPr>
-              <w:spacing w:after="0" w:line="240" w:lineRule="auto"/>
-              <w:jc w:val="center"/>
-              <w:rPr>
-                <w:rFonts w:ascii="Calibri" w:eastAsia="Times New Roman" w:hAnsi="Calibri" w:cs="Calibri"/>
-                <w:lang w:eastAsia="sl-SI"/>
-              </w:rPr>
-            </w:pPr>
-            <w:r>
-              <w:rPr>
-                <w:rFonts w:ascii="Calibri" w:eastAsia="Times New Roman" w:hAnsi="Calibri" w:cs="Calibri"/>
-                <w:lang w:eastAsia="sl-SI"/>
-              </w:rPr>
-              <w:t>x</w:t>
-            </w:r>
+          </w:tcPr>
+          <w:p>
+            <w:pPr>
+              <w:spacing w:after="0" w:line="240" w:lineRule="auto"/>
+              <w:jc w:val="center"/>
+              <w:rPr>
+                <w:rFonts w:ascii="Calibri" w:eastAsia="Times New Roman" w:hAnsi="Calibri" w:cs="Calibri"/>
+                <w:lang w:eastAsia="sl-SI"/>
+              </w:rPr>
+            </w:pPr>
           </w:p>
         </w:tc>
       </w:tr>
@@ -6136,24 +5735,16 @@
               <w:right w:w="80" w:type="dxa"/>
             </w:tcMar>
             <w:vAlign w:val="center"/>
-            <w:hideMark/>
-          </w:tcPr>
-          <w:p>
-            <w:pPr>
-              <w:spacing w:after="0" w:line="240" w:lineRule="auto"/>
-              <w:jc w:val="center"/>
-              <w:rPr>
-                <w:rFonts w:ascii="Calibri" w:eastAsia="Times New Roman" w:hAnsi="Calibri" w:cs="Calibri"/>
-                <w:lang w:eastAsia="sl-SI"/>
-              </w:rPr>
-            </w:pPr>
-            <w:r>
-              <w:rPr>
-                <w:rFonts w:ascii="Calibri" w:eastAsia="Times New Roman" w:hAnsi="Calibri" w:cs="Calibri"/>
-                <w:lang w:eastAsia="sl-SI"/>
-              </w:rPr>
-              <w:t>x</w:t>
-            </w:r>
+          </w:tcPr>
+          <w:p>
+            <w:pPr>
+              <w:spacing w:after="0" w:line="240" w:lineRule="auto"/>
+              <w:jc w:val="center"/>
+              <w:rPr>
+                <w:rFonts w:ascii="Calibri" w:eastAsia="Times New Roman" w:hAnsi="Calibri" w:cs="Calibri"/>
+                <w:lang w:eastAsia="sl-SI"/>
+              </w:rPr>
+            </w:pPr>
           </w:p>
         </w:tc>
         <w:tc>
@@ -6316,24 +5907,16 @@
               <w:right w:w="80" w:type="dxa"/>
             </w:tcMar>
             <w:vAlign w:val="center"/>
-            <w:hideMark/>
-          </w:tcPr>
-          <w:p>
-            <w:pPr>
-              <w:spacing w:after="0" w:line="240" w:lineRule="auto"/>
-              <w:jc w:val="center"/>
-              <w:rPr>
-                <w:rFonts w:ascii="Calibri" w:eastAsia="Times New Roman" w:hAnsi="Calibri" w:cs="Calibri"/>
-                <w:lang w:eastAsia="sl-SI"/>
-              </w:rPr>
-            </w:pPr>
-            <w:r>
-              <w:rPr>
-                <w:rFonts w:ascii="Calibri" w:eastAsia="Times New Roman" w:hAnsi="Calibri" w:cs="Calibri"/>
-                <w:lang w:eastAsia="sl-SI"/>
-              </w:rPr>
-              <w:t>x</w:t>
-            </w:r>
+          </w:tcPr>
+          <w:p>
+            <w:pPr>
+              <w:spacing w:after="0" w:line="240" w:lineRule="auto"/>
+              <w:jc w:val="center"/>
+              <w:rPr>
+                <w:rFonts w:ascii="Calibri" w:eastAsia="Times New Roman" w:hAnsi="Calibri" w:cs="Calibri"/>
+                <w:lang w:eastAsia="sl-SI"/>
+              </w:rPr>
+            </w:pPr>
           </w:p>
         </w:tc>
         <w:tc>
@@ -6605,24 +6188,16 @@
               <w:right w:w="80" w:type="dxa"/>
             </w:tcMar>
             <w:vAlign w:val="center"/>
-            <w:hideMark/>
-          </w:tcPr>
-          <w:p>
-            <w:pPr>
-              <w:spacing w:after="0" w:line="240" w:lineRule="auto"/>
-              <w:jc w:val="center"/>
-              <w:rPr>
-                <w:rFonts w:ascii="Calibri" w:eastAsia="Times New Roman" w:hAnsi="Calibri" w:cs="Calibri"/>
-                <w:lang w:eastAsia="sl-SI"/>
-              </w:rPr>
-            </w:pPr>
-            <w:r>
-              <w:rPr>
-                <w:rFonts w:ascii="Calibri" w:eastAsia="Times New Roman" w:hAnsi="Calibri" w:cs="Calibri"/>
-                <w:lang w:eastAsia="sl-SI"/>
-              </w:rPr>
-              <w:t>x</w:t>
-            </w:r>
+          </w:tcPr>
+          <w:p>
+            <w:pPr>
+              <w:spacing w:after="0" w:line="240" w:lineRule="auto"/>
+              <w:jc w:val="center"/>
+              <w:rPr>
+                <w:rFonts w:ascii="Calibri" w:eastAsia="Times New Roman" w:hAnsi="Calibri" w:cs="Calibri"/>
+                <w:lang w:eastAsia="sl-SI"/>
+              </w:rPr>
+            </w:pPr>
           </w:p>
         </w:tc>
         <w:tc>
@@ -6785,24 +6360,16 @@
               <w:right w:w="80" w:type="dxa"/>
             </w:tcMar>
             <w:vAlign w:val="center"/>
-            <w:hideMark/>
-          </w:tcPr>
-          <w:p>
-            <w:pPr>
-              <w:spacing w:after="0" w:line="240" w:lineRule="auto"/>
-              <w:jc w:val="center"/>
-              <w:rPr>
-                <w:rFonts w:ascii="Calibri" w:eastAsia="Times New Roman" w:hAnsi="Calibri" w:cs="Calibri"/>
-                <w:lang w:eastAsia="sl-SI"/>
-              </w:rPr>
-            </w:pPr>
-            <w:r>
-              <w:rPr>
-                <w:rFonts w:ascii="Calibri" w:eastAsia="Times New Roman" w:hAnsi="Calibri" w:cs="Calibri"/>
-                <w:lang w:eastAsia="sl-SI"/>
-              </w:rPr>
-              <w:t>x</w:t>
-            </w:r>
+          </w:tcPr>
+          <w:p>
+            <w:pPr>
+              <w:spacing w:after="0" w:line="240" w:lineRule="auto"/>
+              <w:jc w:val="center"/>
+              <w:rPr>
+                <w:rFonts w:ascii="Calibri" w:eastAsia="Times New Roman" w:hAnsi="Calibri" w:cs="Calibri"/>
+                <w:lang w:eastAsia="sl-SI"/>
+              </w:rPr>
+            </w:pPr>
           </w:p>
         </w:tc>
         <w:tc>
@@ -7074,24 +6641,16 @@
               <w:right w:w="80" w:type="dxa"/>
             </w:tcMar>
             <w:vAlign w:val="center"/>
-            <w:hideMark/>
-          </w:tcPr>
-          <w:p>
-            <w:pPr>
-              <w:spacing w:after="0" w:line="240" w:lineRule="auto"/>
-              <w:jc w:val="center"/>
-              <w:rPr>
-                <w:rFonts w:ascii="Calibri" w:eastAsia="Times New Roman" w:hAnsi="Calibri" w:cs="Calibri"/>
-                <w:lang w:eastAsia="sl-SI"/>
-              </w:rPr>
-            </w:pPr>
-            <w:r>
-              <w:rPr>
-                <w:rFonts w:ascii="Calibri" w:eastAsia="Times New Roman" w:hAnsi="Calibri" w:cs="Calibri"/>
-                <w:lang w:eastAsia="sl-SI"/>
-              </w:rPr>
-              <w:t>x</w:t>
-            </w:r>
+          </w:tcPr>
+          <w:p>
+            <w:pPr>
+              <w:spacing w:after="0" w:line="240" w:lineRule="auto"/>
+              <w:jc w:val="center"/>
+              <w:rPr>
+                <w:rFonts w:ascii="Calibri" w:eastAsia="Times New Roman" w:hAnsi="Calibri" w:cs="Calibri"/>
+                <w:lang w:eastAsia="sl-SI"/>
+              </w:rPr>
+            </w:pPr>
           </w:p>
         </w:tc>
         <w:tc>
@@ -7254,24 +6813,16 @@
               <w:right w:w="80" w:type="dxa"/>
             </w:tcMar>
             <w:vAlign w:val="center"/>
-            <w:hideMark/>
-          </w:tcPr>
-          <w:p>
-            <w:pPr>
-              <w:spacing w:after="0" w:line="240" w:lineRule="auto"/>
-              <w:jc w:val="center"/>
-              <w:rPr>
-                <w:rFonts w:ascii="Calibri" w:eastAsia="Times New Roman" w:hAnsi="Calibri" w:cs="Calibri"/>
-                <w:lang w:eastAsia="sl-SI"/>
-              </w:rPr>
-            </w:pPr>
-            <w:r>
-              <w:rPr>
-                <w:rFonts w:ascii="Calibri" w:eastAsia="Times New Roman" w:hAnsi="Calibri" w:cs="Calibri"/>
-                <w:lang w:eastAsia="sl-SI"/>
-              </w:rPr>
-              <w:t>x</w:t>
-            </w:r>
+          </w:tcPr>
+          <w:p>
+            <w:pPr>
+              <w:spacing w:after="0" w:line="240" w:lineRule="auto"/>
+              <w:jc w:val="center"/>
+              <w:rPr>
+                <w:rFonts w:ascii="Calibri" w:eastAsia="Times New Roman" w:hAnsi="Calibri" w:cs="Calibri"/>
+                <w:lang w:eastAsia="sl-SI"/>
+              </w:rPr>
+            </w:pPr>
           </w:p>
         </w:tc>
         <w:tc>
@@ -7543,24 +7094,16 @@
               <w:right w:w="80" w:type="dxa"/>
             </w:tcMar>
             <w:vAlign w:val="center"/>
-            <w:hideMark/>
-          </w:tcPr>
-          <w:p>
-            <w:pPr>
-              <w:spacing w:after="0" w:line="240" w:lineRule="auto"/>
-              <w:jc w:val="center"/>
-              <w:rPr>
-                <w:rFonts w:ascii="Calibri" w:eastAsia="Times New Roman" w:hAnsi="Calibri" w:cs="Calibri"/>
-                <w:lang w:eastAsia="sl-SI"/>
-              </w:rPr>
-            </w:pPr>
-            <w:r>
-              <w:rPr>
-                <w:rFonts w:ascii="Calibri" w:eastAsia="Times New Roman" w:hAnsi="Calibri" w:cs="Calibri"/>
-                <w:lang w:eastAsia="sl-SI"/>
-              </w:rPr>
-              <w:t>x</w:t>
-            </w:r>
+          </w:tcPr>
+          <w:p>
+            <w:pPr>
+              <w:spacing w:after="0" w:line="240" w:lineRule="auto"/>
+              <w:jc w:val="center"/>
+              <w:rPr>
+                <w:rFonts w:ascii="Calibri" w:eastAsia="Times New Roman" w:hAnsi="Calibri" w:cs="Calibri"/>
+                <w:lang w:eastAsia="sl-SI"/>
+              </w:rPr>
+            </w:pPr>
           </w:p>
         </w:tc>
         <w:tc>
@@ -7723,24 +7266,16 @@
               <w:right w:w="80" w:type="dxa"/>
             </w:tcMar>
             <w:vAlign w:val="center"/>
-            <w:hideMark/>
-          </w:tcPr>
-          <w:p>
-            <w:pPr>
-              <w:spacing w:after="0" w:line="240" w:lineRule="auto"/>
-              <w:jc w:val="center"/>
-              <w:rPr>
-                <w:rFonts w:ascii="Calibri" w:eastAsia="Times New Roman" w:hAnsi="Calibri" w:cs="Calibri"/>
-                <w:lang w:eastAsia="sl-SI"/>
-              </w:rPr>
-            </w:pPr>
-            <w:r>
-              <w:rPr>
-                <w:rFonts w:ascii="Calibri" w:eastAsia="Times New Roman" w:hAnsi="Calibri" w:cs="Calibri"/>
-                <w:lang w:eastAsia="sl-SI"/>
-              </w:rPr>
-              <w:t>x</w:t>
-            </w:r>
+          </w:tcPr>
+          <w:p>
+            <w:pPr>
+              <w:spacing w:after="0" w:line="240" w:lineRule="auto"/>
+              <w:jc w:val="center"/>
+              <w:rPr>
+                <w:rFonts w:ascii="Calibri" w:eastAsia="Times New Roman" w:hAnsi="Calibri" w:cs="Calibri"/>
+                <w:lang w:eastAsia="sl-SI"/>
+              </w:rPr>
+            </w:pPr>
           </w:p>
         </w:tc>
         <w:tc>
@@ -8012,24 +7547,16 @@
               <w:right w:w="80" w:type="dxa"/>
             </w:tcMar>
             <w:vAlign w:val="center"/>
-            <w:hideMark/>
-          </w:tcPr>
-          <w:p>
-            <w:pPr>
-              <w:spacing w:after="0" w:line="240" w:lineRule="auto"/>
-              <w:jc w:val="center"/>
-              <w:rPr>
-                <w:rFonts w:ascii="Calibri" w:eastAsia="Times New Roman" w:hAnsi="Calibri" w:cs="Calibri"/>
-                <w:lang w:eastAsia="sl-SI"/>
-              </w:rPr>
-            </w:pPr>
-            <w:r>
-              <w:rPr>
-                <w:rFonts w:ascii="Calibri" w:eastAsia="Times New Roman" w:hAnsi="Calibri" w:cs="Calibri"/>
-                <w:lang w:eastAsia="sl-SI"/>
-              </w:rPr>
-              <w:t>x</w:t>
-            </w:r>
+          </w:tcPr>
+          <w:p>
+            <w:pPr>
+              <w:spacing w:after="0" w:line="240" w:lineRule="auto"/>
+              <w:jc w:val="center"/>
+              <w:rPr>
+                <w:rFonts w:ascii="Calibri" w:eastAsia="Times New Roman" w:hAnsi="Calibri" w:cs="Calibri"/>
+                <w:lang w:eastAsia="sl-SI"/>
+              </w:rPr>
+            </w:pPr>
           </w:p>
         </w:tc>
         <w:tc>
@@ -8336,24 +7863,16 @@
               <w:right w:w="80" w:type="dxa"/>
             </w:tcMar>
             <w:vAlign w:val="center"/>
-            <w:hideMark/>
-          </w:tcPr>
-          <w:p>
-            <w:pPr>
-              <w:spacing w:after="0" w:line="240" w:lineRule="auto"/>
-              <w:jc w:val="center"/>
-              <w:rPr>
-                <w:rFonts w:ascii="Calibri" w:eastAsia="Times New Roman" w:hAnsi="Calibri" w:cs="Calibri"/>
-                <w:lang w:eastAsia="sl-SI"/>
-              </w:rPr>
-            </w:pPr>
-            <w:r>
-              <w:rPr>
-                <w:rFonts w:ascii="Calibri" w:eastAsia="Times New Roman" w:hAnsi="Calibri" w:cs="Calibri"/>
-                <w:lang w:eastAsia="sl-SI"/>
-              </w:rPr>
-              <w:t>x</w:t>
-            </w:r>
+          </w:tcPr>
+          <w:p>
+            <w:pPr>
+              <w:spacing w:after="0" w:line="240" w:lineRule="auto"/>
+              <w:jc w:val="center"/>
+              <w:rPr>
+                <w:rFonts w:ascii="Calibri" w:eastAsia="Times New Roman" w:hAnsi="Calibri" w:cs="Calibri"/>
+                <w:lang w:eastAsia="sl-SI"/>
+              </w:rPr>
+            </w:pPr>
           </w:p>
         </w:tc>
       </w:tr>
@@ -8481,24 +8000,16 @@
               <w:right w:w="80" w:type="dxa"/>
             </w:tcMar>
             <w:vAlign w:val="center"/>
-            <w:hideMark/>
-          </w:tcPr>
-          <w:p>
-            <w:pPr>
-              <w:spacing w:after="0" w:line="240" w:lineRule="auto"/>
-              <w:jc w:val="center"/>
-              <w:rPr>
-                <w:rFonts w:ascii="Calibri" w:eastAsia="Times New Roman" w:hAnsi="Calibri" w:cs="Calibri"/>
-                <w:lang w:eastAsia="sl-SI"/>
-              </w:rPr>
-            </w:pPr>
-            <w:r>
-              <w:rPr>
-                <w:rFonts w:ascii="Calibri" w:eastAsia="Times New Roman" w:hAnsi="Calibri" w:cs="Calibri"/>
-                <w:lang w:eastAsia="sl-SI"/>
-              </w:rPr>
-              <w:t>x</w:t>
-            </w:r>
+          </w:tcPr>
+          <w:p>
+            <w:pPr>
+              <w:spacing w:after="0" w:line="240" w:lineRule="auto"/>
+              <w:jc w:val="center"/>
+              <w:rPr>
+                <w:rFonts w:ascii="Calibri" w:eastAsia="Times New Roman" w:hAnsi="Calibri" w:cs="Calibri"/>
+                <w:lang w:eastAsia="sl-SI"/>
+              </w:rPr>
+            </w:pPr>
           </w:p>
         </w:tc>
         <w:tc>
@@ -8708,13 +8219,6 @@
                 <w:lang w:eastAsia="sl-SI"/>
               </w:rPr>
             </w:pPr>
-            <w:r>
-              <w:rPr>
-                <w:rFonts w:ascii="Calibri" w:eastAsia="Times New Roman" w:hAnsi="Calibri" w:cs="Calibri"/>
-                <w:lang w:eastAsia="sl-SI"/>
-              </w:rPr>
-              <w:t>x</w:t>
-            </w:r>
           </w:p>
         </w:tc>
         <w:tc>
@@ -8805,24 +8309,16 @@
               <w:right w:w="80" w:type="dxa"/>
             </w:tcMar>
             <w:vAlign w:val="center"/>
-            <w:hideMark/>
-          </w:tcPr>
-          <w:p>
-            <w:pPr>
-              <w:spacing w:after="0" w:line="240" w:lineRule="auto"/>
-              <w:jc w:val="center"/>
-              <w:rPr>
-                <w:rFonts w:ascii="Calibri" w:eastAsia="Times New Roman" w:hAnsi="Calibri" w:cs="Calibri"/>
-                <w:lang w:eastAsia="sl-SI"/>
-              </w:rPr>
-            </w:pPr>
-            <w:r>
-              <w:rPr>
-                <w:rFonts w:ascii="Calibri" w:eastAsia="Times New Roman" w:hAnsi="Calibri" w:cs="Calibri"/>
-                <w:lang w:eastAsia="sl-SI"/>
-              </w:rPr>
-              <w:t>x</w:t>
-            </w:r>
+          </w:tcPr>
+          <w:p>
+            <w:pPr>
+              <w:spacing w:after="0" w:line="240" w:lineRule="auto"/>
+              <w:jc w:val="center"/>
+              <w:rPr>
+                <w:rFonts w:ascii="Calibri" w:eastAsia="Times New Roman" w:hAnsi="Calibri" w:cs="Calibri"/>
+                <w:lang w:eastAsia="sl-SI"/>
+              </w:rPr>
+            </w:pPr>
           </w:p>
         </w:tc>
       </w:tr>
@@ -8950,24 +8446,16 @@
               <w:right w:w="80" w:type="dxa"/>
             </w:tcMar>
             <w:vAlign w:val="center"/>
-            <w:hideMark/>
-          </w:tcPr>
-          <w:p>
-            <w:pPr>
-              <w:spacing w:after="0" w:line="240" w:lineRule="auto"/>
-              <w:jc w:val="center"/>
-              <w:rPr>
-                <w:rFonts w:ascii="Calibri" w:eastAsia="Times New Roman" w:hAnsi="Calibri" w:cs="Calibri"/>
-                <w:lang w:eastAsia="sl-SI"/>
-              </w:rPr>
-            </w:pPr>
-            <w:r>
-              <w:rPr>
-                <w:rFonts w:ascii="Calibri" w:eastAsia="Times New Roman" w:hAnsi="Calibri" w:cs="Calibri"/>
-                <w:lang w:eastAsia="sl-SI"/>
-              </w:rPr>
-              <w:t>x</w:t>
-            </w:r>
+          </w:tcPr>
+          <w:p>
+            <w:pPr>
+              <w:spacing w:after="0" w:line="240" w:lineRule="auto"/>
+              <w:jc w:val="center"/>
+              <w:rPr>
+                <w:rFonts w:ascii="Calibri" w:eastAsia="Times New Roman" w:hAnsi="Calibri" w:cs="Calibri"/>
+                <w:lang w:eastAsia="sl-SI"/>
+              </w:rPr>
+            </w:pPr>
           </w:p>
         </w:tc>
         <w:tc>
@@ -9130,24 +8618,16 @@
               <w:right w:w="80" w:type="dxa"/>
             </w:tcMar>
             <w:vAlign w:val="center"/>
-            <w:hideMark/>
-          </w:tcPr>
-          <w:p>
-            <w:pPr>
-              <w:spacing w:after="0" w:line="240" w:lineRule="auto"/>
-              <w:jc w:val="center"/>
-              <w:rPr>
-                <w:rFonts w:ascii="Calibri" w:eastAsia="Times New Roman" w:hAnsi="Calibri" w:cs="Calibri"/>
-                <w:lang w:eastAsia="sl-SI"/>
-              </w:rPr>
-            </w:pPr>
-            <w:r>
-              <w:rPr>
-                <w:rFonts w:ascii="Calibri" w:eastAsia="Times New Roman" w:hAnsi="Calibri" w:cs="Calibri"/>
-                <w:lang w:eastAsia="sl-SI"/>
-              </w:rPr>
-              <w:t>x</w:t>
-            </w:r>
+          </w:tcPr>
+          <w:p>
+            <w:pPr>
+              <w:spacing w:after="0" w:line="240" w:lineRule="auto"/>
+              <w:jc w:val="center"/>
+              <w:rPr>
+                <w:rFonts w:ascii="Calibri" w:eastAsia="Times New Roman" w:hAnsi="Calibri" w:cs="Calibri"/>
+                <w:lang w:eastAsia="sl-SI"/>
+              </w:rPr>
+            </w:pPr>
           </w:p>
         </w:tc>
         <w:tc>
@@ -9274,24 +8754,16 @@
               <w:right w:w="80" w:type="dxa"/>
             </w:tcMar>
             <w:vAlign w:val="center"/>
-            <w:hideMark/>
-          </w:tcPr>
-          <w:p>
-            <w:pPr>
-              <w:spacing w:after="0" w:line="240" w:lineRule="auto"/>
-              <w:jc w:val="center"/>
-              <w:rPr>
-                <w:rFonts w:ascii="Calibri" w:eastAsia="Times New Roman" w:hAnsi="Calibri" w:cs="Calibri"/>
-                <w:lang w:eastAsia="sl-SI"/>
-              </w:rPr>
-            </w:pPr>
-            <w:r>
-              <w:rPr>
-                <w:rFonts w:ascii="Calibri" w:eastAsia="Times New Roman" w:hAnsi="Calibri" w:cs="Calibri"/>
-                <w:lang w:eastAsia="sl-SI"/>
-              </w:rPr>
-              <w:t>x</w:t>
-            </w:r>
+          </w:tcPr>
+          <w:p>
+            <w:pPr>
+              <w:spacing w:after="0" w:line="240" w:lineRule="auto"/>
+              <w:jc w:val="center"/>
+              <w:rPr>
+                <w:rFonts w:ascii="Calibri" w:eastAsia="Times New Roman" w:hAnsi="Calibri" w:cs="Calibri"/>
+                <w:lang w:eastAsia="sl-SI"/>
+              </w:rPr>
+            </w:pPr>
           </w:p>
         </w:tc>
       </w:tr>
@@ -9419,24 +8891,16 @@
               <w:right w:w="80" w:type="dxa"/>
             </w:tcMar>
             <w:vAlign w:val="center"/>
-            <w:hideMark/>
-          </w:tcPr>
-          <w:p>
-            <w:pPr>
-              <w:spacing w:after="0" w:line="240" w:lineRule="auto"/>
-              <w:jc w:val="center"/>
-              <w:rPr>
-                <w:rFonts w:ascii="Calibri" w:eastAsia="Times New Roman" w:hAnsi="Calibri" w:cs="Calibri"/>
-                <w:lang w:eastAsia="sl-SI"/>
-              </w:rPr>
-            </w:pPr>
-            <w:r>
-              <w:rPr>
-                <w:rFonts w:ascii="Calibri" w:eastAsia="Times New Roman" w:hAnsi="Calibri" w:cs="Calibri"/>
-                <w:lang w:eastAsia="sl-SI"/>
-              </w:rPr>
-              <w:t>x</w:t>
-            </w:r>
+          </w:tcPr>
+          <w:p>
+            <w:pPr>
+              <w:spacing w:after="0" w:line="240" w:lineRule="auto"/>
+              <w:jc w:val="center"/>
+              <w:rPr>
+                <w:rFonts w:ascii="Calibri" w:eastAsia="Times New Roman" w:hAnsi="Calibri" w:cs="Calibri"/>
+                <w:lang w:eastAsia="sl-SI"/>
+              </w:rPr>
+            </w:pPr>
           </w:p>
         </w:tc>
         <w:tc>
@@ -9599,24 +9063,16 @@
               <w:right w:w="80" w:type="dxa"/>
             </w:tcMar>
             <w:vAlign w:val="center"/>
-            <w:hideMark/>
-          </w:tcPr>
-          <w:p>
-            <w:pPr>
-              <w:spacing w:after="0" w:line="240" w:lineRule="auto"/>
-              <w:jc w:val="center"/>
-              <w:rPr>
-                <w:rFonts w:ascii="Calibri" w:eastAsia="Times New Roman" w:hAnsi="Calibri" w:cs="Calibri"/>
-                <w:lang w:eastAsia="sl-SI"/>
-              </w:rPr>
-            </w:pPr>
-            <w:r>
-              <w:rPr>
-                <w:rFonts w:ascii="Calibri" w:eastAsia="Times New Roman" w:hAnsi="Calibri" w:cs="Calibri"/>
-                <w:lang w:eastAsia="sl-SI"/>
-              </w:rPr>
-              <w:t>x</w:t>
-            </w:r>
+          </w:tcPr>
+          <w:p>
+            <w:pPr>
+              <w:spacing w:after="0" w:line="240" w:lineRule="auto"/>
+              <w:jc w:val="center"/>
+              <w:rPr>
+                <w:rFonts w:ascii="Calibri" w:eastAsia="Times New Roman" w:hAnsi="Calibri" w:cs="Calibri"/>
+                <w:lang w:eastAsia="sl-SI"/>
+              </w:rPr>
+            </w:pPr>
           </w:p>
         </w:tc>
         <w:tc>
@@ -9635,24 +9091,16 @@
               <w:right w:w="80" w:type="dxa"/>
             </w:tcMar>
             <w:vAlign w:val="center"/>
-            <w:hideMark/>
-          </w:tcPr>
-          <w:p>
-            <w:pPr>
-              <w:spacing w:after="0" w:line="240" w:lineRule="auto"/>
-              <w:jc w:val="center"/>
-              <w:rPr>
-                <w:rFonts w:ascii="Calibri" w:eastAsia="Times New Roman" w:hAnsi="Calibri" w:cs="Calibri"/>
-                <w:lang w:eastAsia="sl-SI"/>
-              </w:rPr>
-            </w:pPr>
-            <w:r>
-              <w:rPr>
-                <w:rFonts w:ascii="Calibri" w:eastAsia="Times New Roman" w:hAnsi="Calibri" w:cs="Calibri"/>
-                <w:lang w:eastAsia="sl-SI"/>
-              </w:rPr>
-              <w:t>x</w:t>
-            </w:r>
+          </w:tcPr>
+          <w:p>
+            <w:pPr>
+              <w:spacing w:after="0" w:line="240" w:lineRule="auto"/>
+              <w:jc w:val="center"/>
+              <w:rPr>
+                <w:rFonts w:ascii="Calibri" w:eastAsia="Times New Roman" w:hAnsi="Calibri" w:cs="Calibri"/>
+                <w:lang w:eastAsia="sl-SI"/>
+              </w:rPr>
+            </w:pPr>
           </w:p>
         </w:tc>
         <w:tc>
@@ -9671,24 +9119,16 @@
               <w:right w:w="80" w:type="dxa"/>
             </w:tcMar>
             <w:vAlign w:val="center"/>
-            <w:hideMark/>
-          </w:tcPr>
-          <w:p>
-            <w:pPr>
-              <w:spacing w:after="0" w:line="240" w:lineRule="auto"/>
-              <w:jc w:val="center"/>
-              <w:rPr>
-                <w:rFonts w:ascii="Calibri" w:eastAsia="Times New Roman" w:hAnsi="Calibri" w:cs="Calibri"/>
-                <w:lang w:eastAsia="sl-SI"/>
-              </w:rPr>
-            </w:pPr>
-            <w:r>
-              <w:rPr>
-                <w:rFonts w:ascii="Calibri" w:eastAsia="Times New Roman" w:hAnsi="Calibri" w:cs="Calibri"/>
-                <w:lang w:eastAsia="sl-SI"/>
-              </w:rPr>
-              <w:t>x</w:t>
-            </w:r>
+          </w:tcPr>
+          <w:p>
+            <w:pPr>
+              <w:spacing w:after="0" w:line="240" w:lineRule="auto"/>
+              <w:jc w:val="center"/>
+              <w:rPr>
+                <w:rFonts w:ascii="Calibri" w:eastAsia="Times New Roman" w:hAnsi="Calibri" w:cs="Calibri"/>
+                <w:lang w:eastAsia="sl-SI"/>
+              </w:rPr>
+            </w:pPr>
           </w:p>
         </w:tc>
         <w:tc>
@@ -9707,24 +9147,16 @@
               <w:right w:w="80" w:type="dxa"/>
             </w:tcMar>
             <w:vAlign w:val="center"/>
-            <w:hideMark/>
-          </w:tcPr>
-          <w:p>
-            <w:pPr>
-              <w:spacing w:after="0" w:line="240" w:lineRule="auto"/>
-              <w:jc w:val="center"/>
-              <w:rPr>
-                <w:rFonts w:ascii="Calibri" w:eastAsia="Times New Roman" w:hAnsi="Calibri" w:cs="Calibri"/>
-                <w:lang w:eastAsia="sl-SI"/>
-              </w:rPr>
-            </w:pPr>
-            <w:r>
-              <w:rPr>
-                <w:rFonts w:ascii="Calibri" w:eastAsia="Times New Roman" w:hAnsi="Calibri" w:cs="Calibri"/>
-                <w:lang w:eastAsia="sl-SI"/>
-              </w:rPr>
-              <w:t>x</w:t>
-            </w:r>
+          </w:tcPr>
+          <w:p>
+            <w:pPr>
+              <w:spacing w:after="0" w:line="240" w:lineRule="auto"/>
+              <w:jc w:val="center"/>
+              <w:rPr>
+                <w:rFonts w:ascii="Calibri" w:eastAsia="Times New Roman" w:hAnsi="Calibri" w:cs="Calibri"/>
+                <w:lang w:eastAsia="sl-SI"/>
+              </w:rPr>
+            </w:pPr>
           </w:p>
         </w:tc>
         <w:tc>
@@ -9743,24 +9175,16 @@
               <w:right w:w="80" w:type="dxa"/>
             </w:tcMar>
             <w:vAlign w:val="center"/>
-            <w:hideMark/>
-          </w:tcPr>
-          <w:p>
-            <w:pPr>
-              <w:spacing w:after="0" w:line="240" w:lineRule="auto"/>
-              <w:jc w:val="center"/>
-              <w:rPr>
-                <w:rFonts w:ascii="Calibri" w:eastAsia="Times New Roman" w:hAnsi="Calibri" w:cs="Calibri"/>
-                <w:lang w:eastAsia="sl-SI"/>
-              </w:rPr>
-            </w:pPr>
-            <w:r>
-              <w:rPr>
-                <w:rFonts w:ascii="Calibri" w:eastAsia="Times New Roman" w:hAnsi="Calibri" w:cs="Calibri"/>
-                <w:lang w:eastAsia="sl-SI"/>
-              </w:rPr>
-              <w:t>x</w:t>
-            </w:r>
+          </w:tcPr>
+          <w:p>
+            <w:pPr>
+              <w:spacing w:after="0" w:line="240" w:lineRule="auto"/>
+              <w:jc w:val="center"/>
+              <w:rPr>
+                <w:rFonts w:ascii="Calibri" w:eastAsia="Times New Roman" w:hAnsi="Calibri" w:cs="Calibri"/>
+                <w:lang w:eastAsia="sl-SI"/>
+              </w:rPr>
+            </w:pPr>
           </w:p>
         </w:tc>
       </w:tr>
@@ -10068,24 +9492,16 @@
               <w:right w:w="80" w:type="dxa"/>
             </w:tcMar>
             <w:vAlign w:val="center"/>
-            <w:hideMark/>
-          </w:tcPr>
-          <w:p>
-            <w:pPr>
-              <w:spacing w:after="0" w:line="240" w:lineRule="auto"/>
-              <w:jc w:val="center"/>
-              <w:rPr>
-                <w:rFonts w:ascii="Calibri" w:eastAsia="Times New Roman" w:hAnsi="Calibri" w:cs="Calibri"/>
-                <w:lang w:eastAsia="sl-SI"/>
-              </w:rPr>
-            </w:pPr>
-            <w:r>
-              <w:rPr>
-                <w:rFonts w:ascii="Calibri" w:eastAsia="Times New Roman" w:hAnsi="Calibri" w:cs="Calibri"/>
-                <w:lang w:eastAsia="sl-SI"/>
-              </w:rPr>
-              <w:t>x</w:t>
-            </w:r>
+          </w:tcPr>
+          <w:p>
+            <w:pPr>
+              <w:spacing w:after="0" w:line="240" w:lineRule="auto"/>
+              <w:jc w:val="center"/>
+              <w:rPr>
+                <w:rFonts w:ascii="Calibri" w:eastAsia="Times New Roman" w:hAnsi="Calibri" w:cs="Calibri"/>
+                <w:lang w:eastAsia="sl-SI"/>
+              </w:rPr>
+            </w:pPr>
           </w:p>
         </w:tc>
         <w:tc>
@@ -10104,24 +9520,16 @@
               <w:right w:w="80" w:type="dxa"/>
             </w:tcMar>
             <w:vAlign w:val="center"/>
-            <w:hideMark/>
-          </w:tcPr>
-          <w:p>
-            <w:pPr>
-              <w:spacing w:after="0" w:line="240" w:lineRule="auto"/>
-              <w:jc w:val="center"/>
-              <w:rPr>
-                <w:rFonts w:ascii="Calibri" w:eastAsia="Times New Roman" w:hAnsi="Calibri" w:cs="Calibri"/>
-                <w:lang w:eastAsia="sl-SI"/>
-              </w:rPr>
-            </w:pPr>
-            <w:r>
-              <w:rPr>
-                <w:rFonts w:ascii="Calibri" w:eastAsia="Times New Roman" w:hAnsi="Calibri" w:cs="Calibri"/>
-                <w:lang w:eastAsia="sl-SI"/>
-              </w:rPr>
-              <w:t>x</w:t>
-            </w:r>
+          </w:tcPr>
+          <w:p>
+            <w:pPr>
+              <w:spacing w:after="0" w:line="240" w:lineRule="auto"/>
+              <w:jc w:val="center"/>
+              <w:rPr>
+                <w:rFonts w:ascii="Calibri" w:eastAsia="Times New Roman" w:hAnsi="Calibri" w:cs="Calibri"/>
+                <w:lang w:eastAsia="sl-SI"/>
+              </w:rPr>
+            </w:pPr>
           </w:p>
         </w:tc>
         <w:tc>
@@ -10176,24 +9584,16 @@
               <w:right w:w="80" w:type="dxa"/>
             </w:tcMar>
             <w:vAlign w:val="center"/>
-            <w:hideMark/>
-          </w:tcPr>
-          <w:p>
-            <w:pPr>
-              <w:spacing w:after="0" w:line="240" w:lineRule="auto"/>
-              <w:jc w:val="center"/>
-              <w:rPr>
-                <w:rFonts w:ascii="Calibri" w:eastAsia="Times New Roman" w:hAnsi="Calibri" w:cs="Calibri"/>
-                <w:lang w:eastAsia="sl-SI"/>
-              </w:rPr>
-            </w:pPr>
-            <w:r>
-              <w:rPr>
-                <w:rFonts w:ascii="Calibri" w:eastAsia="Times New Roman" w:hAnsi="Calibri" w:cs="Calibri"/>
-                <w:lang w:eastAsia="sl-SI"/>
-              </w:rPr>
-              <w:t>x</w:t>
-            </w:r>
+          </w:tcPr>
+          <w:p>
+            <w:pPr>
+              <w:spacing w:after="0" w:line="240" w:lineRule="auto"/>
+              <w:jc w:val="center"/>
+              <w:rPr>
+                <w:rFonts w:ascii="Calibri" w:eastAsia="Times New Roman" w:hAnsi="Calibri" w:cs="Calibri"/>
+                <w:lang w:eastAsia="sl-SI"/>
+              </w:rPr>
+            </w:pPr>
           </w:p>
         </w:tc>
         <w:tc>
@@ -10537,24 +9937,16 @@
               <w:right w:w="80" w:type="dxa"/>
             </w:tcMar>
             <w:vAlign w:val="center"/>
-            <w:hideMark/>
-          </w:tcPr>
-          <w:p>
-            <w:pPr>
-              <w:spacing w:after="0" w:line="240" w:lineRule="auto"/>
-              <w:jc w:val="center"/>
-              <w:rPr>
-                <w:rFonts w:ascii="Calibri" w:eastAsia="Times New Roman" w:hAnsi="Calibri" w:cs="Calibri"/>
-                <w:lang w:eastAsia="sl-SI"/>
-              </w:rPr>
-            </w:pPr>
-            <w:r>
-              <w:rPr>
-                <w:rFonts w:ascii="Calibri" w:eastAsia="Times New Roman" w:hAnsi="Calibri" w:cs="Calibri"/>
-                <w:lang w:eastAsia="sl-SI"/>
-              </w:rPr>
-              <w:t>x</w:t>
-            </w:r>
+          </w:tcPr>
+          <w:p>
+            <w:pPr>
+              <w:spacing w:after="0" w:line="240" w:lineRule="auto"/>
+              <w:jc w:val="center"/>
+              <w:rPr>
+                <w:rFonts w:ascii="Calibri" w:eastAsia="Times New Roman" w:hAnsi="Calibri" w:cs="Calibri"/>
+                <w:lang w:eastAsia="sl-SI"/>
+              </w:rPr>
+            </w:pPr>
           </w:p>
         </w:tc>
         <w:tc>
@@ -10573,24 +9965,16 @@
               <w:right w:w="80" w:type="dxa"/>
             </w:tcMar>
             <w:vAlign w:val="center"/>
-            <w:hideMark/>
-          </w:tcPr>
-          <w:p>
-            <w:pPr>
-              <w:spacing w:after="0" w:line="240" w:lineRule="auto"/>
-              <w:jc w:val="center"/>
-              <w:rPr>
-                <w:rFonts w:ascii="Calibri" w:eastAsia="Times New Roman" w:hAnsi="Calibri" w:cs="Calibri"/>
-                <w:lang w:eastAsia="sl-SI"/>
-              </w:rPr>
-            </w:pPr>
-            <w:r>
-              <w:rPr>
-                <w:rFonts w:ascii="Calibri" w:eastAsia="Times New Roman" w:hAnsi="Calibri" w:cs="Calibri"/>
-                <w:lang w:eastAsia="sl-SI"/>
-              </w:rPr>
-              <w:t>x</w:t>
-            </w:r>
+          </w:tcPr>
+          <w:p>
+            <w:pPr>
+              <w:spacing w:after="0" w:line="240" w:lineRule="auto"/>
+              <w:jc w:val="center"/>
+              <w:rPr>
+                <w:rFonts w:ascii="Calibri" w:eastAsia="Times New Roman" w:hAnsi="Calibri" w:cs="Calibri"/>
+                <w:lang w:eastAsia="sl-SI"/>
+              </w:rPr>
+            </w:pPr>
           </w:p>
         </w:tc>
         <w:tc>
@@ -10645,24 +10029,16 @@
               <w:right w:w="80" w:type="dxa"/>
             </w:tcMar>
             <w:vAlign w:val="center"/>
-            <w:hideMark/>
-          </w:tcPr>
-          <w:p>
-            <w:pPr>
-              <w:spacing w:after="0" w:line="240" w:lineRule="auto"/>
-              <w:jc w:val="center"/>
-              <w:rPr>
-                <w:rFonts w:ascii="Calibri" w:eastAsia="Times New Roman" w:hAnsi="Calibri" w:cs="Calibri"/>
-                <w:lang w:eastAsia="sl-SI"/>
-              </w:rPr>
-            </w:pPr>
-            <w:r>
-              <w:rPr>
-                <w:rFonts w:ascii="Calibri" w:eastAsia="Times New Roman" w:hAnsi="Calibri" w:cs="Calibri"/>
-                <w:lang w:eastAsia="sl-SI"/>
-              </w:rPr>
-              <w:t>x</w:t>
-            </w:r>
+          </w:tcPr>
+          <w:p>
+            <w:pPr>
+              <w:spacing w:after="0" w:line="240" w:lineRule="auto"/>
+              <w:jc w:val="center"/>
+              <w:rPr>
+                <w:rFonts w:ascii="Calibri" w:eastAsia="Times New Roman" w:hAnsi="Calibri" w:cs="Calibri"/>
+                <w:lang w:eastAsia="sl-SI"/>
+              </w:rPr>
+            </w:pPr>
           </w:p>
         </w:tc>
         <w:tc>
@@ -11020,24 +10396,16 @@
               <w:right w:w="80" w:type="dxa"/>
             </w:tcMar>
             <w:vAlign w:val="center"/>
-            <w:hideMark/>
-          </w:tcPr>
-          <w:p>
-            <w:pPr>
-              <w:spacing w:after="0" w:line="240" w:lineRule="auto"/>
-              <w:jc w:val="center"/>
-              <w:rPr>
-                <w:rFonts w:ascii="Calibri" w:eastAsia="Times New Roman" w:hAnsi="Calibri" w:cs="Calibri"/>
-                <w:lang w:eastAsia="sl-SI"/>
-              </w:rPr>
-            </w:pPr>
-            <w:r>
-              <w:rPr>
-                <w:rFonts w:ascii="Calibri" w:eastAsia="Times New Roman" w:hAnsi="Calibri" w:cs="Calibri"/>
-                <w:lang w:eastAsia="sl-SI"/>
-              </w:rPr>
-              <w:t>x</w:t>
-            </w:r>
+          </w:tcPr>
+          <w:p>
+            <w:pPr>
+              <w:spacing w:after="0" w:line="240" w:lineRule="auto"/>
+              <w:jc w:val="center"/>
+              <w:rPr>
+                <w:rFonts w:ascii="Calibri" w:eastAsia="Times New Roman" w:hAnsi="Calibri" w:cs="Calibri"/>
+                <w:lang w:eastAsia="sl-SI"/>
+              </w:rPr>
+            </w:pPr>
           </w:p>
         </w:tc>
         <w:tc>
@@ -11056,24 +10424,16 @@
               <w:right w:w="80" w:type="dxa"/>
             </w:tcMar>
             <w:vAlign w:val="center"/>
-            <w:hideMark/>
-          </w:tcPr>
-          <w:p>
-            <w:pPr>
-              <w:spacing w:after="0" w:line="240" w:lineRule="auto"/>
-              <w:jc w:val="center"/>
-              <w:rPr>
-                <w:rFonts w:ascii="Calibri" w:eastAsia="Times New Roman" w:hAnsi="Calibri" w:cs="Calibri"/>
-                <w:lang w:eastAsia="sl-SI"/>
-              </w:rPr>
-            </w:pPr>
-            <w:r>
-              <w:rPr>
-                <w:rFonts w:ascii="Calibri" w:eastAsia="Times New Roman" w:hAnsi="Calibri" w:cs="Calibri"/>
-                <w:lang w:eastAsia="sl-SI"/>
-              </w:rPr>
-              <w:t>x</w:t>
-            </w:r>
+          </w:tcPr>
+          <w:p>
+            <w:pPr>
+              <w:spacing w:after="0" w:line="240" w:lineRule="auto"/>
+              <w:jc w:val="center"/>
+              <w:rPr>
+                <w:rFonts w:ascii="Calibri" w:eastAsia="Times New Roman" w:hAnsi="Calibri" w:cs="Calibri"/>
+                <w:lang w:eastAsia="sl-SI"/>
+              </w:rPr>
+            </w:pPr>
           </w:p>
         </w:tc>
         <w:tc>
@@ -11128,24 +10488,16 @@
               <w:right w:w="80" w:type="dxa"/>
             </w:tcMar>
             <w:vAlign w:val="center"/>
-            <w:hideMark/>
-          </w:tcPr>
-          <w:p>
-            <w:pPr>
-              <w:spacing w:after="0" w:line="240" w:lineRule="auto"/>
-              <w:jc w:val="center"/>
-              <w:rPr>
-                <w:rFonts w:ascii="Calibri" w:eastAsia="Times New Roman" w:hAnsi="Calibri" w:cs="Calibri"/>
-                <w:lang w:eastAsia="sl-SI"/>
-              </w:rPr>
-            </w:pPr>
-            <w:r>
-              <w:rPr>
-                <w:rFonts w:ascii="Calibri" w:eastAsia="Times New Roman" w:hAnsi="Calibri" w:cs="Calibri"/>
-                <w:lang w:eastAsia="sl-SI"/>
-              </w:rPr>
-              <w:t>x</w:t>
-            </w:r>
+          </w:tcPr>
+          <w:p>
+            <w:pPr>
+              <w:spacing w:after="0" w:line="240" w:lineRule="auto"/>
+              <w:jc w:val="center"/>
+              <w:rPr>
+                <w:rFonts w:ascii="Calibri" w:eastAsia="Times New Roman" w:hAnsi="Calibri" w:cs="Calibri"/>
+                <w:lang w:eastAsia="sl-SI"/>
+              </w:rPr>
+            </w:pPr>
           </w:p>
         </w:tc>
         <w:tc>
@@ -11503,24 +10855,16 @@
               <w:right w:w="80" w:type="dxa"/>
             </w:tcMar>
             <w:vAlign w:val="center"/>
-            <w:hideMark/>
-          </w:tcPr>
-          <w:p>
-            <w:pPr>
-              <w:spacing w:after="0" w:line="240" w:lineRule="auto"/>
-              <w:jc w:val="center"/>
-              <w:rPr>
-                <w:rFonts w:ascii="Calibri" w:eastAsia="Times New Roman" w:hAnsi="Calibri" w:cs="Calibri"/>
-                <w:lang w:eastAsia="sl-SI"/>
-              </w:rPr>
-            </w:pPr>
-            <w:r>
-              <w:rPr>
-                <w:rFonts w:ascii="Calibri" w:eastAsia="Times New Roman" w:hAnsi="Calibri" w:cs="Calibri"/>
-                <w:lang w:eastAsia="sl-SI"/>
-              </w:rPr>
-              <w:t>x</w:t>
-            </w:r>
+          </w:tcPr>
+          <w:p>
+            <w:pPr>
+              <w:spacing w:after="0" w:line="240" w:lineRule="auto"/>
+              <w:jc w:val="center"/>
+              <w:rPr>
+                <w:rFonts w:ascii="Calibri" w:eastAsia="Times New Roman" w:hAnsi="Calibri" w:cs="Calibri"/>
+                <w:lang w:eastAsia="sl-SI"/>
+              </w:rPr>
+            </w:pPr>
           </w:p>
         </w:tc>
         <w:tc>
@@ -11539,24 +10883,16 @@
               <w:right w:w="80" w:type="dxa"/>
             </w:tcMar>
             <w:vAlign w:val="center"/>
-            <w:hideMark/>
-          </w:tcPr>
-          <w:p>
-            <w:pPr>
-              <w:spacing w:after="0" w:line="240" w:lineRule="auto"/>
-              <w:jc w:val="center"/>
-              <w:rPr>
-                <w:rFonts w:ascii="Calibri" w:eastAsia="Times New Roman" w:hAnsi="Calibri" w:cs="Calibri"/>
-                <w:lang w:eastAsia="sl-SI"/>
-              </w:rPr>
-            </w:pPr>
-            <w:r>
-              <w:rPr>
-                <w:rFonts w:ascii="Calibri" w:eastAsia="Times New Roman" w:hAnsi="Calibri" w:cs="Calibri"/>
-                <w:lang w:eastAsia="sl-SI"/>
-              </w:rPr>
-              <w:t>x</w:t>
-            </w:r>
+          </w:tcPr>
+          <w:p>
+            <w:pPr>
+              <w:spacing w:after="0" w:line="240" w:lineRule="auto"/>
+              <w:jc w:val="center"/>
+              <w:rPr>
+                <w:rFonts w:ascii="Calibri" w:eastAsia="Times New Roman" w:hAnsi="Calibri" w:cs="Calibri"/>
+                <w:lang w:eastAsia="sl-SI"/>
+              </w:rPr>
+            </w:pPr>
           </w:p>
         </w:tc>
         <w:tc>
@@ -11611,24 +10947,16 @@
               <w:right w:w="80" w:type="dxa"/>
             </w:tcMar>
             <w:vAlign w:val="center"/>
-            <w:hideMark/>
-          </w:tcPr>
-          <w:p>
-            <w:pPr>
-              <w:spacing w:after="0" w:line="240" w:lineRule="auto"/>
-              <w:jc w:val="center"/>
-              <w:rPr>
-                <w:rFonts w:ascii="Calibri" w:eastAsia="Times New Roman" w:hAnsi="Calibri" w:cs="Calibri"/>
-                <w:lang w:eastAsia="sl-SI"/>
-              </w:rPr>
-            </w:pPr>
-            <w:r>
-              <w:rPr>
-                <w:rFonts w:ascii="Calibri" w:eastAsia="Times New Roman" w:hAnsi="Calibri" w:cs="Calibri"/>
-                <w:lang w:eastAsia="sl-SI"/>
-              </w:rPr>
-              <w:t>x</w:t>
-            </w:r>
+          </w:tcPr>
+          <w:p>
+            <w:pPr>
+              <w:spacing w:after="0" w:line="240" w:lineRule="auto"/>
+              <w:jc w:val="center"/>
+              <w:rPr>
+                <w:rFonts w:ascii="Calibri" w:eastAsia="Times New Roman" w:hAnsi="Calibri" w:cs="Calibri"/>
+                <w:lang w:eastAsia="sl-SI"/>
+              </w:rPr>
+            </w:pPr>
           </w:p>
         </w:tc>
         <w:tc>
@@ -11792,24 +11120,16 @@
               <w:right w:w="80" w:type="dxa"/>
             </w:tcMar>
             <w:vAlign w:val="center"/>
-            <w:hideMark/>
-          </w:tcPr>
-          <w:p>
-            <w:pPr>
-              <w:spacing w:after="0" w:line="240" w:lineRule="auto"/>
-              <w:jc w:val="center"/>
-              <w:rPr>
-                <w:rFonts w:ascii="Calibri" w:eastAsia="Times New Roman" w:hAnsi="Calibri" w:cs="Calibri"/>
-                <w:lang w:eastAsia="sl-SI"/>
-              </w:rPr>
-            </w:pPr>
-            <w:r>
-              <w:rPr>
-                <w:rFonts w:ascii="Calibri" w:eastAsia="Times New Roman" w:hAnsi="Calibri" w:cs="Calibri"/>
-                <w:lang w:eastAsia="sl-SI"/>
-              </w:rPr>
-              <w:t>x</w:t>
-            </w:r>
+          </w:tcPr>
+          <w:p>
+            <w:pPr>
+              <w:spacing w:after="0" w:line="240" w:lineRule="auto"/>
+              <w:jc w:val="center"/>
+              <w:rPr>
+                <w:rFonts w:ascii="Calibri" w:eastAsia="Times New Roman" w:hAnsi="Calibri" w:cs="Calibri"/>
+                <w:lang w:eastAsia="sl-SI"/>
+              </w:rPr>
+            </w:pPr>
           </w:p>
         </w:tc>
         <w:tc>
@@ -12080,24 +11400,16 @@
               <w:right w:w="80" w:type="dxa"/>
             </w:tcMar>
             <w:vAlign w:val="center"/>
-            <w:hideMark/>
-          </w:tcPr>
-          <w:p>
-            <w:pPr>
-              <w:spacing w:after="0" w:line="240" w:lineRule="auto"/>
-              <w:jc w:val="center"/>
-              <w:rPr>
-                <w:rFonts w:ascii="Calibri" w:eastAsia="Times New Roman" w:hAnsi="Calibri" w:cs="Calibri"/>
-                <w:lang w:eastAsia="sl-SI"/>
-              </w:rPr>
-            </w:pPr>
-            <w:r>
-              <w:rPr>
-                <w:rFonts w:ascii="Calibri" w:eastAsia="Times New Roman" w:hAnsi="Calibri" w:cs="Calibri"/>
-                <w:lang w:eastAsia="sl-SI"/>
-              </w:rPr>
-              <w:t>x</w:t>
-            </w:r>
+          </w:tcPr>
+          <w:p>
+            <w:pPr>
+              <w:spacing w:after="0" w:line="240" w:lineRule="auto"/>
+              <w:jc w:val="center"/>
+              <w:rPr>
+                <w:rFonts w:ascii="Calibri" w:eastAsia="Times New Roman" w:hAnsi="Calibri" w:cs="Calibri"/>
+                <w:lang w:eastAsia="sl-SI"/>
+              </w:rPr>
+            </w:pPr>
           </w:p>
         </w:tc>
         <w:tc>
@@ -12116,24 +11428,16 @@
               <w:right w:w="80" w:type="dxa"/>
             </w:tcMar>
             <w:vAlign w:val="center"/>
-            <w:hideMark/>
-          </w:tcPr>
-          <w:p>
-            <w:pPr>
-              <w:spacing w:after="0" w:line="240" w:lineRule="auto"/>
-              <w:jc w:val="center"/>
-              <w:rPr>
-                <w:rFonts w:ascii="Calibri" w:eastAsia="Times New Roman" w:hAnsi="Calibri" w:cs="Calibri"/>
-                <w:lang w:eastAsia="sl-SI"/>
-              </w:rPr>
-            </w:pPr>
-            <w:r>
-              <w:rPr>
-                <w:rFonts w:ascii="Calibri" w:eastAsia="Times New Roman" w:hAnsi="Calibri" w:cs="Calibri"/>
-                <w:lang w:eastAsia="sl-SI"/>
-              </w:rPr>
-              <w:t>x</w:t>
-            </w:r>
+          </w:tcPr>
+          <w:p>
+            <w:pPr>
+              <w:spacing w:after="0" w:line="240" w:lineRule="auto"/>
+              <w:jc w:val="center"/>
+              <w:rPr>
+                <w:rFonts w:ascii="Calibri" w:eastAsia="Times New Roman" w:hAnsi="Calibri" w:cs="Calibri"/>
+                <w:lang w:eastAsia="sl-SI"/>
+              </w:rPr>
+            </w:pPr>
           </w:p>
         </w:tc>
       </w:tr>
@@ -12261,24 +11565,16 @@
               <w:right w:w="80" w:type="dxa"/>
             </w:tcMar>
             <w:vAlign w:val="center"/>
-            <w:hideMark/>
-          </w:tcPr>
-          <w:p>
-            <w:pPr>
-              <w:spacing w:after="0" w:line="240" w:lineRule="auto"/>
-              <w:jc w:val="center"/>
-              <w:rPr>
-                <w:rFonts w:ascii="Calibri" w:eastAsia="Times New Roman" w:hAnsi="Calibri" w:cs="Calibri"/>
-                <w:lang w:eastAsia="sl-SI"/>
-              </w:rPr>
-            </w:pPr>
-            <w:r>
-              <w:rPr>
-                <w:rFonts w:ascii="Calibri" w:eastAsia="Times New Roman" w:hAnsi="Calibri" w:cs="Calibri"/>
-                <w:lang w:eastAsia="sl-SI"/>
-              </w:rPr>
-              <w:t>x</w:t>
-            </w:r>
+          </w:tcPr>
+          <w:p>
+            <w:pPr>
+              <w:spacing w:after="0" w:line="240" w:lineRule="auto"/>
+              <w:jc w:val="center"/>
+              <w:rPr>
+                <w:rFonts w:ascii="Calibri" w:eastAsia="Times New Roman" w:hAnsi="Calibri" w:cs="Calibri"/>
+                <w:lang w:eastAsia="sl-SI"/>
+              </w:rPr>
+            </w:pPr>
           </w:p>
         </w:tc>
         <w:tc>
@@ -12488,13 +11784,6 @@
                 <w:lang w:eastAsia="sl-SI"/>
               </w:rPr>
             </w:pPr>
-            <w:r>
-              <w:rPr>
-                <w:rFonts w:ascii="Calibri" w:eastAsia="Times New Roman" w:hAnsi="Calibri" w:cs="Calibri"/>
-                <w:lang w:eastAsia="sl-SI"/>
-              </w:rPr>
-              <w:t>x</w:t>
-            </w:r>
           </w:p>
         </w:tc>
         <w:tc>
@@ -12549,24 +11838,16 @@
               <w:right w:w="80" w:type="dxa"/>
             </w:tcMar>
             <w:vAlign w:val="center"/>
-            <w:hideMark/>
-          </w:tcPr>
-          <w:p>
-            <w:pPr>
-              <w:spacing w:after="0" w:line="240" w:lineRule="auto"/>
-              <w:jc w:val="center"/>
-              <w:rPr>
-                <w:rFonts w:ascii="Calibri" w:eastAsia="Times New Roman" w:hAnsi="Calibri" w:cs="Calibri"/>
-                <w:lang w:eastAsia="sl-SI"/>
-              </w:rPr>
-            </w:pPr>
-            <w:r>
-              <w:rPr>
-                <w:rFonts w:ascii="Calibri" w:eastAsia="Times New Roman" w:hAnsi="Calibri" w:cs="Calibri"/>
-                <w:lang w:eastAsia="sl-SI"/>
-              </w:rPr>
-              <w:t>x</w:t>
-            </w:r>
+          </w:tcPr>
+          <w:p>
+            <w:pPr>
+              <w:spacing w:after="0" w:line="240" w:lineRule="auto"/>
+              <w:jc w:val="center"/>
+              <w:rPr>
+                <w:rFonts w:ascii="Calibri" w:eastAsia="Times New Roman" w:hAnsi="Calibri" w:cs="Calibri"/>
+                <w:lang w:eastAsia="sl-SI"/>
+              </w:rPr>
+            </w:pPr>
           </w:p>
         </w:tc>
         <w:tc>
@@ -12585,24 +11866,16 @@
               <w:right w:w="80" w:type="dxa"/>
             </w:tcMar>
             <w:vAlign w:val="center"/>
-            <w:hideMark/>
-          </w:tcPr>
-          <w:p>
-            <w:pPr>
-              <w:spacing w:after="0" w:line="240" w:lineRule="auto"/>
-              <w:jc w:val="center"/>
-              <w:rPr>
-                <w:rFonts w:ascii="Calibri" w:eastAsia="Times New Roman" w:hAnsi="Calibri" w:cs="Calibri"/>
-                <w:lang w:eastAsia="sl-SI"/>
-              </w:rPr>
-            </w:pPr>
-            <w:r>
-              <w:rPr>
-                <w:rFonts w:ascii="Calibri" w:eastAsia="Times New Roman" w:hAnsi="Calibri" w:cs="Calibri"/>
-                <w:lang w:eastAsia="sl-SI"/>
-              </w:rPr>
-              <w:t>x</w:t>
-            </w:r>
+          </w:tcPr>
+          <w:p>
+            <w:pPr>
+              <w:spacing w:after="0" w:line="240" w:lineRule="auto"/>
+              <w:jc w:val="center"/>
+              <w:rPr>
+                <w:rFonts w:ascii="Calibri" w:eastAsia="Times New Roman" w:hAnsi="Calibri" w:cs="Calibri"/>
+                <w:lang w:eastAsia="sl-SI"/>
+              </w:rPr>
+            </w:pPr>
           </w:p>
         </w:tc>
       </w:tr>
@@ -12730,24 +12003,16 @@
               <w:right w:w="80" w:type="dxa"/>
             </w:tcMar>
             <w:vAlign w:val="center"/>
-            <w:hideMark/>
-          </w:tcPr>
-          <w:p>
-            <w:pPr>
-              <w:spacing w:after="0" w:line="240" w:lineRule="auto"/>
-              <w:jc w:val="center"/>
-              <w:rPr>
-                <w:rFonts w:ascii="Calibri" w:eastAsia="Times New Roman" w:hAnsi="Calibri" w:cs="Calibri"/>
-                <w:lang w:eastAsia="sl-SI"/>
-              </w:rPr>
-            </w:pPr>
-            <w:r>
-              <w:rPr>
-                <w:rFonts w:ascii="Calibri" w:eastAsia="Times New Roman" w:hAnsi="Calibri" w:cs="Calibri"/>
-                <w:lang w:eastAsia="sl-SI"/>
-              </w:rPr>
-              <w:t>x</w:t>
-            </w:r>
+          </w:tcPr>
+          <w:p>
+            <w:pPr>
+              <w:spacing w:after="0" w:line="240" w:lineRule="auto"/>
+              <w:jc w:val="center"/>
+              <w:rPr>
+                <w:rFonts w:ascii="Calibri" w:eastAsia="Times New Roman" w:hAnsi="Calibri" w:cs="Calibri"/>
+                <w:lang w:eastAsia="sl-SI"/>
+              </w:rPr>
+            </w:pPr>
           </w:p>
         </w:tc>
         <w:tc>
@@ -12910,24 +12175,16 @@
               <w:right w:w="80" w:type="dxa"/>
             </w:tcMar>
             <w:vAlign w:val="center"/>
-            <w:hideMark/>
-          </w:tcPr>
-          <w:p>
-            <w:pPr>
-              <w:spacing w:after="0" w:line="240" w:lineRule="auto"/>
-              <w:jc w:val="center"/>
-              <w:rPr>
-                <w:rFonts w:ascii="Calibri" w:eastAsia="Times New Roman" w:hAnsi="Calibri" w:cs="Calibri"/>
-                <w:lang w:eastAsia="sl-SI"/>
-              </w:rPr>
-            </w:pPr>
-            <w:r>
-              <w:rPr>
-                <w:rFonts w:ascii="Calibri" w:eastAsia="Times New Roman" w:hAnsi="Calibri" w:cs="Calibri"/>
-                <w:lang w:eastAsia="sl-SI"/>
-              </w:rPr>
-              <w:t>x</w:t>
-            </w:r>
+          </w:tcPr>
+          <w:p>
+            <w:pPr>
+              <w:spacing w:after="0" w:line="240" w:lineRule="auto"/>
+              <w:jc w:val="center"/>
+              <w:rPr>
+                <w:rFonts w:ascii="Calibri" w:eastAsia="Times New Roman" w:hAnsi="Calibri" w:cs="Calibri"/>
+                <w:lang w:eastAsia="sl-SI"/>
+              </w:rPr>
+            </w:pPr>
           </w:p>
         </w:tc>
         <w:tc>
@@ -13018,24 +12275,16 @@
               <w:right w:w="80" w:type="dxa"/>
             </w:tcMar>
             <w:vAlign w:val="center"/>
-            <w:hideMark/>
-          </w:tcPr>
-          <w:p>
-            <w:pPr>
-              <w:spacing w:after="0" w:line="240" w:lineRule="auto"/>
-              <w:jc w:val="center"/>
-              <w:rPr>
-                <w:rFonts w:ascii="Calibri" w:eastAsia="Times New Roman" w:hAnsi="Calibri" w:cs="Calibri"/>
-                <w:lang w:eastAsia="sl-SI"/>
-              </w:rPr>
-            </w:pPr>
-            <w:r>
-              <w:rPr>
-                <w:rFonts w:ascii="Calibri" w:eastAsia="Times New Roman" w:hAnsi="Calibri" w:cs="Calibri"/>
-                <w:lang w:eastAsia="sl-SI"/>
-              </w:rPr>
-              <w:t>x</w:t>
-            </w:r>
+          </w:tcPr>
+          <w:p>
+            <w:pPr>
+              <w:spacing w:after="0" w:line="240" w:lineRule="auto"/>
+              <w:jc w:val="center"/>
+              <w:rPr>
+                <w:rFonts w:ascii="Calibri" w:eastAsia="Times New Roman" w:hAnsi="Calibri" w:cs="Calibri"/>
+                <w:lang w:eastAsia="sl-SI"/>
+              </w:rPr>
+            </w:pPr>
           </w:p>
         </w:tc>
         <w:tc>
@@ -13054,24 +12303,16 @@
               <w:right w:w="80" w:type="dxa"/>
             </w:tcMar>
             <w:vAlign w:val="center"/>
-            <w:hideMark/>
-          </w:tcPr>
-          <w:p>
-            <w:pPr>
-              <w:spacing w:after="0" w:line="240" w:lineRule="auto"/>
-              <w:jc w:val="center"/>
-              <w:rPr>
-                <w:rFonts w:ascii="Calibri" w:eastAsia="Times New Roman" w:hAnsi="Calibri" w:cs="Calibri"/>
-                <w:lang w:eastAsia="sl-SI"/>
-              </w:rPr>
-            </w:pPr>
-            <w:r>
-              <w:rPr>
-                <w:rFonts w:ascii="Calibri" w:eastAsia="Times New Roman" w:hAnsi="Calibri" w:cs="Calibri"/>
-                <w:lang w:eastAsia="sl-SI"/>
-              </w:rPr>
-              <w:t>x</w:t>
-            </w:r>
+          </w:tcPr>
+          <w:p>
+            <w:pPr>
+              <w:spacing w:after="0" w:line="240" w:lineRule="auto"/>
+              <w:jc w:val="center"/>
+              <w:rPr>
+                <w:rFonts w:ascii="Calibri" w:eastAsia="Times New Roman" w:hAnsi="Calibri" w:cs="Calibri"/>
+                <w:lang w:eastAsia="sl-SI"/>
+              </w:rPr>
+            </w:pPr>
           </w:p>
         </w:tc>
       </w:tr>
@@ -13379,24 +12620,16 @@
               <w:right w:w="80" w:type="dxa"/>
             </w:tcMar>
             <w:vAlign w:val="center"/>
-            <w:hideMark/>
-          </w:tcPr>
-          <w:p>
-            <w:pPr>
-              <w:spacing w:after="0" w:line="240" w:lineRule="auto"/>
-              <w:jc w:val="center"/>
-              <w:rPr>
-                <w:rFonts w:ascii="Calibri" w:eastAsia="Times New Roman" w:hAnsi="Calibri" w:cs="Calibri"/>
-                <w:lang w:eastAsia="sl-SI"/>
-              </w:rPr>
-            </w:pPr>
-            <w:r>
-              <w:rPr>
-                <w:rFonts w:ascii="Calibri" w:eastAsia="Times New Roman" w:hAnsi="Calibri" w:cs="Calibri"/>
-                <w:lang w:eastAsia="sl-SI"/>
-              </w:rPr>
-              <w:t>x</w:t>
-            </w:r>
+          </w:tcPr>
+          <w:p>
+            <w:pPr>
+              <w:spacing w:after="0" w:line="240" w:lineRule="auto"/>
+              <w:jc w:val="center"/>
+              <w:rPr>
+                <w:rFonts w:ascii="Calibri" w:eastAsia="Times New Roman" w:hAnsi="Calibri" w:cs="Calibri"/>
+                <w:lang w:eastAsia="sl-SI"/>
+              </w:rPr>
+            </w:pPr>
           </w:p>
         </w:tc>
         <w:tc>
@@ -13426,13 +12659,6 @@
                 <w:lang w:eastAsia="sl-SI"/>
               </w:rPr>
             </w:pPr>
-            <w:r>
-              <w:rPr>
-                <w:rFonts w:ascii="Calibri" w:eastAsia="Times New Roman" w:hAnsi="Calibri" w:cs="Calibri"/>
-                <w:lang w:eastAsia="sl-SI"/>
-              </w:rPr>
-              <w:t>x</w:t>
-            </w:r>
           </w:p>
         </w:tc>
         <w:tc>
@@ -13462,13 +12688,6 @@
                 <w:lang w:eastAsia="sl-SI"/>
               </w:rPr>
             </w:pPr>
-            <w:r>
-              <w:rPr>
-                <w:rFonts w:ascii="Calibri" w:eastAsia="Times New Roman" w:hAnsi="Calibri" w:cs="Calibri"/>
-                <w:lang w:eastAsia="sl-SI"/>
-              </w:rPr>
-              <w:t>x</w:t>
-            </w:r>
           </w:p>
         </w:tc>
         <w:tc>
@@ -13487,24 +12706,16 @@
               <w:right w:w="80" w:type="dxa"/>
             </w:tcMar>
             <w:vAlign w:val="center"/>
-            <w:hideMark/>
-          </w:tcPr>
-          <w:p>
-            <w:pPr>
-              <w:spacing w:after="0" w:line="240" w:lineRule="auto"/>
-              <w:jc w:val="center"/>
-              <w:rPr>
-                <w:rFonts w:ascii="Calibri" w:eastAsia="Times New Roman" w:hAnsi="Calibri" w:cs="Calibri"/>
-                <w:lang w:eastAsia="sl-SI"/>
-              </w:rPr>
-            </w:pPr>
-            <w:r>
-              <w:rPr>
-                <w:rFonts w:ascii="Calibri" w:eastAsia="Times New Roman" w:hAnsi="Calibri" w:cs="Calibri"/>
-                <w:lang w:eastAsia="sl-SI"/>
-              </w:rPr>
-              <w:t>x</w:t>
-            </w:r>
+          </w:tcPr>
+          <w:p>
+            <w:pPr>
+              <w:spacing w:after="0" w:line="240" w:lineRule="auto"/>
+              <w:jc w:val="center"/>
+              <w:rPr>
+                <w:rFonts w:ascii="Calibri" w:eastAsia="Times New Roman" w:hAnsi="Calibri" w:cs="Calibri"/>
+                <w:lang w:eastAsia="sl-SI"/>
+              </w:rPr>
+            </w:pPr>
           </w:p>
         </w:tc>
         <w:tc>
@@ -13523,24 +12734,16 @@
               <w:right w:w="80" w:type="dxa"/>
             </w:tcMar>
             <w:vAlign w:val="center"/>
-            <w:hideMark/>
-          </w:tcPr>
-          <w:p>
-            <w:pPr>
-              <w:spacing w:after="0" w:line="240" w:lineRule="auto"/>
-              <w:jc w:val="center"/>
-              <w:rPr>
-                <w:rFonts w:ascii="Calibri" w:eastAsia="Times New Roman" w:hAnsi="Calibri" w:cs="Calibri"/>
-                <w:lang w:eastAsia="sl-SI"/>
-              </w:rPr>
-            </w:pPr>
-            <w:r>
-              <w:rPr>
-                <w:rFonts w:ascii="Calibri" w:eastAsia="Times New Roman" w:hAnsi="Calibri" w:cs="Calibri"/>
-                <w:lang w:eastAsia="sl-SI"/>
-              </w:rPr>
-              <w:t>x</w:t>
-            </w:r>
+          </w:tcPr>
+          <w:p>
+            <w:pPr>
+              <w:spacing w:after="0" w:line="240" w:lineRule="auto"/>
+              <w:jc w:val="center"/>
+              <w:rPr>
+                <w:rFonts w:ascii="Calibri" w:eastAsia="Times New Roman" w:hAnsi="Calibri" w:cs="Calibri"/>
+                <w:lang w:eastAsia="sl-SI"/>
+              </w:rPr>
+            </w:pPr>
           </w:p>
         </w:tc>
       </w:tr>
@@ -14207,10 +13410,49 @@
         <w:jc w:val="both"/>
       </w:pPr>
       <w:r>
-        <w:t xml:space="preserve">V tabeli so razvidna stanja vseh krmilnih signalov, ki določajo delovanje sistema v koraku Execute za vsak ukaz. </w:t>
+        <w:t>V</w:t>
       </w:r>
       <w:r>
-        <w:t>Že vgrajena krmilna enota (podvezje ControlUnit_HW) tako določa stanje vseh krmilnih signalov za oba koraka posebej pri izvedbi vsakega ukaza (FETCH in EXECUTE). MiniMiMo model omogoča tudi ročno krmiljenje vseh signalov, če se priključek ManualControl da v visoko stanje.</w:t>
+        <w:t xml:space="preserve"> zgornjih</w:t>
+      </w:r>
+      <w:r>
+        <w:t xml:space="preserve"> tabel</w:t>
+      </w:r>
+      <w:r>
+        <w:t>ah</w:t>
+      </w:r>
+      <w:r>
+        <w:t xml:space="preserve"> so razvidna stanja vseh krmilnih signalov, ki določajo delovanje sistema v korak</w:t>
+      </w:r>
+      <w:r>
+        <w:t>ih</w:t>
+      </w:r>
+      <w:r>
+        <w:t xml:space="preserve"> </w:t>
+      </w:r>
+      <w:r>
+        <w:t xml:space="preserve">Fetch in </w:t>
+      </w:r>
+      <w:r>
+        <w:t xml:space="preserve">Execute za vsak ukaz. </w:t>
+      </w:r>
+      <w:r>
+        <w:t>V tabelah so navedene le aktivne vrednosti signalov. Če vrednost signala ni pomembna, potem ni navedena.</w:t>
+      </w:r>
+    </w:p>
+    <w:p>
+      <w:pPr>
+        <w:pStyle w:val="Naslov2"/>
+        <w:rPr>
+          <w:noProof/>
+        </w:rPr>
+      </w:pPr>
+      <w:r>
+        <w:rPr>
+          <w:noProof/>
+        </w:rPr>
+        <w:lastRenderedPageBreak/>
+        <w:t>Kontrolni signali</w:t>
       </w:r>
     </w:p>
     <w:p>
@@ -14218,7 +13460,6 @@
         <w:rPr>
           <w:noProof/>
         </w:rPr>
-        <w:lastRenderedPageBreak/>
         <mc:AlternateContent>
           <mc:Choice Requires="wps">
             <w:drawing>
@@ -14422,8 +13663,365 @@
         </w:drawing>
       </w:r>
     </w:p>
-    <w:p/>
     <w:p>
+      <w:pPr>
+        <w:jc w:val="both"/>
+      </w:pPr>
+      <w:r>
+        <w:t xml:space="preserve">Branje (FETCH) in izvedba ukazov (EXECUTE) poteka s pomočjo kontrolnih signalov. Z njimi kontrolna enota krmili delovanje vseh ostalih enot. Z vklopom vhoda »ManualControl« v stanje 1, pa lahko stanje kontrolnih signalov določamo samo s pomočjo vhodov v spodnji vrstici. </w:t>
+      </w:r>
+    </w:p>
+    <w:p>
+      <w:r>
+        <w:t>Kratek opis kontrolnih signalov :</w:t>
+      </w:r>
+    </w:p>
+    <w:p>
+      <w:pPr>
+        <w:pStyle w:val="Odstavekseznama"/>
+        <w:numPr>
+          <w:ilvl w:val="0"/>
+          <w:numId w:val="7"/>
+        </w:numPr>
+        <w:rPr>
+          <w:b/>
+          <w:bCs/>
+        </w:rPr>
+      </w:pPr>
+      <w:r>
+        <w:rPr>
+          <w:b/>
+          <w:bCs/>
+        </w:rPr>
+        <w:t>dwrite</w:t>
+      </w:r>
+    </w:p>
+    <w:p>
+      <w:pPr>
+        <w:pStyle w:val="Odstavekseznama"/>
+        <w:numPr>
+          <w:ilvl w:val="1"/>
+          <w:numId w:val="7"/>
+        </w:numPr>
+      </w:pPr>
+      <w:r>
+        <w:t>1 .. vpis v register Rd, 0 .. Rd pomni</w:t>
+      </w:r>
+    </w:p>
+    <w:p>
+      <w:pPr>
+        <w:pStyle w:val="Odstavekseznama"/>
+        <w:numPr>
+          <w:ilvl w:val="0"/>
+          <w:numId w:val="7"/>
+        </w:numPr>
+        <w:rPr>
+          <w:b/>
+          <w:bCs/>
+        </w:rPr>
+      </w:pPr>
+      <w:r>
+        <w:rPr>
+          <w:b/>
+          <w:bCs/>
+        </w:rPr>
+        <w:t>regsrc</w:t>
+      </w:r>
+    </w:p>
+    <w:p>
+      <w:pPr>
+        <w:pStyle w:val="Odstavekseznama"/>
+        <w:numPr>
+          <w:ilvl w:val="1"/>
+          <w:numId w:val="7"/>
+        </w:numPr>
+      </w:pPr>
+      <w:r>
+        <w:t>izbira vhoda v registrsko enoto</w:t>
+      </w:r>
+    </w:p>
+    <w:p>
+      <w:pPr>
+        <w:pStyle w:val="Odstavekseznama"/>
+        <w:numPr>
+          <w:ilvl w:val="2"/>
+          <w:numId w:val="7"/>
+        </w:numPr>
+      </w:pPr>
+      <w:r>
+        <w:t>00 .. Rs, 01 ..immed, 10 .. DataBus, 11 .. aluout</w:t>
+      </w:r>
+    </w:p>
+    <w:p>
+      <w:pPr>
+        <w:pStyle w:val="Odstavekseznama"/>
+        <w:numPr>
+          <w:ilvl w:val="0"/>
+          <w:numId w:val="7"/>
+        </w:numPr>
+        <w:rPr>
+          <w:b/>
+          <w:bCs/>
+        </w:rPr>
+      </w:pPr>
+      <w:r>
+        <w:rPr>
+          <w:b/>
+          <w:bCs/>
+        </w:rPr>
+        <w:t>aluop</w:t>
+      </w:r>
+    </w:p>
+    <w:p>
+      <w:pPr>
+        <w:pStyle w:val="Odstavekseznama"/>
+        <w:numPr>
+          <w:ilvl w:val="1"/>
+          <w:numId w:val="7"/>
+        </w:numPr>
+      </w:pPr>
+      <w:r>
+        <w:t>izbira AL operacije :</w:t>
+      </w:r>
+    </w:p>
+    <w:p>
+      <w:pPr>
+        <w:pStyle w:val="Odstavekseznama"/>
+        <w:numPr>
+          <w:ilvl w:val="2"/>
+          <w:numId w:val="7"/>
+        </w:numPr>
+      </w:pPr>
+      <w:r>
+        <w:t>00 .. AND, 01 .. OR, 10 .. ADD, 11 .. SUB</w:t>
+      </w:r>
+    </w:p>
+    <w:p>
+      <w:pPr>
+        <w:pStyle w:val="Odstavekseznama"/>
+        <w:numPr>
+          <w:ilvl w:val="0"/>
+          <w:numId w:val="7"/>
+        </w:numPr>
+        <w:rPr>
+          <w:b/>
+          <w:bCs/>
+        </w:rPr>
+      </w:pPr>
+      <w:r>
+        <w:rPr>
+          <w:b/>
+          <w:bCs/>
+        </w:rPr>
+        <w:t>datawrite</w:t>
+      </w:r>
+    </w:p>
+    <w:p>
+      <w:pPr>
+        <w:pStyle w:val="Odstavekseznama"/>
+        <w:numPr>
+          <w:ilvl w:val="1"/>
+          <w:numId w:val="7"/>
+        </w:numPr>
+      </w:pPr>
+      <w:r>
+        <w:t>vpis v ali branje iz pomnilnika</w:t>
+      </w:r>
+    </w:p>
+    <w:p>
+      <w:pPr>
+        <w:pStyle w:val="Odstavekseznama"/>
+        <w:numPr>
+          <w:ilvl w:val="2"/>
+          <w:numId w:val="7"/>
+        </w:numPr>
+      </w:pPr>
+      <w:r>
+        <w:t>0 .. branje, 1 .. pisanje</w:t>
+      </w:r>
+    </w:p>
+    <w:p>
+      <w:pPr>
+        <w:pStyle w:val="Odstavekseznama"/>
+        <w:numPr>
+          <w:ilvl w:val="0"/>
+          <w:numId w:val="7"/>
+        </w:numPr>
+        <w:rPr>
+          <w:b/>
+          <w:bCs/>
+        </w:rPr>
+      </w:pPr>
+      <w:r>
+        <w:rPr>
+          <w:b/>
+          <w:bCs/>
+        </w:rPr>
+        <w:t>i</w:t>
+      </w:r>
+      <w:r>
+        <w:rPr>
+          <w:b/>
+          <w:bCs/>
+        </w:rPr>
+        <w:t>rload</w:t>
+      </w:r>
+    </w:p>
+    <w:p>
+      <w:pPr>
+        <w:pStyle w:val="Odstavekseznama"/>
+        <w:numPr>
+          <w:ilvl w:val="1"/>
+          <w:numId w:val="7"/>
+        </w:numPr>
+      </w:pPr>
+      <w:r>
+        <w:t>Vpis v ukazni register (IR)</w:t>
+      </w:r>
+    </w:p>
+    <w:p>
+      <w:pPr>
+        <w:pStyle w:val="Odstavekseznama"/>
+        <w:numPr>
+          <w:ilvl w:val="2"/>
+          <w:numId w:val="7"/>
+        </w:numPr>
+      </w:pPr>
+      <w:r>
+        <w:t>1 .. vpis v IR, 0 .. IR pomni</w:t>
+      </w:r>
+    </w:p>
+    <w:p>
+      <w:pPr>
+        <w:pStyle w:val="Odstavekseznama"/>
+        <w:numPr>
+          <w:ilvl w:val="0"/>
+          <w:numId w:val="7"/>
+        </w:numPr>
+        <w:rPr>
+          <w:b/>
+          <w:bCs/>
+        </w:rPr>
+      </w:pPr>
+      <w:r>
+        <w:rPr>
+          <w:b/>
+          <w:bCs/>
+        </w:rPr>
+        <w:t>addrsel</w:t>
+      </w:r>
+    </w:p>
+    <w:p>
+      <w:pPr>
+        <w:pStyle w:val="Odstavekseznama"/>
+        <w:numPr>
+          <w:ilvl w:val="1"/>
+          <w:numId w:val="7"/>
+        </w:numPr>
+      </w:pPr>
+      <w:r>
+        <w:t>Izbira vira za naslovno vodilo</w:t>
+      </w:r>
+    </w:p>
+    <w:p>
+      <w:pPr>
+        <w:pStyle w:val="Odstavekseznama"/>
+        <w:numPr>
+          <w:ilvl w:val="2"/>
+          <w:numId w:val="7"/>
+        </w:numPr>
+      </w:pPr>
+      <w:r>
+        <w:t>00 .. PC, 01 .. immed, 10 .. Rs, 11 .. Rd</w:t>
+      </w:r>
+    </w:p>
+    <w:p>
+      <w:pPr>
+        <w:pStyle w:val="Odstavekseznama"/>
+        <w:numPr>
+          <w:ilvl w:val="0"/>
+          <w:numId w:val="7"/>
+        </w:numPr>
+        <w:rPr>
+          <w:b/>
+          <w:bCs/>
+        </w:rPr>
+      </w:pPr>
+      <w:r>
+        <w:rPr>
+          <w:b/>
+          <w:bCs/>
+        </w:rPr>
+        <w:t>pcload</w:t>
+      </w:r>
+    </w:p>
+    <w:p>
+      <w:pPr>
+        <w:pStyle w:val="Odstavekseznama"/>
+        <w:numPr>
+          <w:ilvl w:val="1"/>
+          <w:numId w:val="7"/>
+        </w:numPr>
+      </w:pPr>
+      <w:r>
+        <w:t>vpis v PC register</w:t>
+      </w:r>
+    </w:p>
+    <w:p>
+      <w:pPr>
+        <w:pStyle w:val="Odstavekseznama"/>
+        <w:numPr>
+          <w:ilvl w:val="2"/>
+          <w:numId w:val="7"/>
+        </w:numPr>
+      </w:pPr>
+      <w:r>
+        <w:t>1 .. vpis v PC, 0 .. PC pomni</w:t>
+      </w:r>
+    </w:p>
+    <w:p>
+      <w:pPr>
+        <w:pStyle w:val="Odstavekseznama"/>
+        <w:numPr>
+          <w:ilvl w:val="0"/>
+          <w:numId w:val="7"/>
+        </w:numPr>
+        <w:rPr>
+          <w:b/>
+          <w:bCs/>
+        </w:rPr>
+      </w:pPr>
+      <w:r>
+        <w:rPr>
+          <w:b/>
+          <w:bCs/>
+        </w:rPr>
+        <w:t>pcsel</w:t>
+      </w:r>
+    </w:p>
+    <w:p>
+      <w:pPr>
+        <w:pStyle w:val="Odstavekseznama"/>
+        <w:numPr>
+          <w:ilvl w:val="1"/>
+          <w:numId w:val="7"/>
+        </w:numPr>
+      </w:pPr>
+      <w:r>
+        <w:t>izbira vhoda za vpis v PC register</w:t>
+      </w:r>
+    </w:p>
+    <w:p>
+      <w:pPr>
+        <w:pStyle w:val="Odstavekseznama"/>
+        <w:numPr>
+          <w:ilvl w:val="2"/>
+          <w:numId w:val="7"/>
+        </w:numPr>
+      </w:pPr>
+      <w:r>
+        <w:t>0 .. immed, 1 .. PC+1</w:t>
+      </w:r>
       <w:r>
         <w:br w:type="page"/>
       </w:r>
@@ -22505,6 +22103,119 @@
     </w:lvl>
   </w:abstractNum>
   <w:abstractNum w:abstractNumId="2" w15:restartNumberingAfterBreak="0">
+    <w:nsid w:val="483C6DA3"/>
+    <w:multiLevelType w:val="hybridMultilevel"/>
+    <w:tmpl w:val="C874C3A4"/>
+    <w:lvl w:ilvl="0" w:tplc="04240001">
+      <w:start w:val="1"/>
+      <w:numFmt w:val="bullet"/>
+      <w:lvlText w:val=""/>
+      <w:lvlJc w:val="left"/>
+      <w:pPr>
+        <w:ind w:left="720" w:hanging="360"/>
+      </w:pPr>
+      <w:rPr>
+        <w:rFonts w:ascii="Symbol" w:hAnsi="Symbol" w:hint="default"/>
+      </w:rPr>
+    </w:lvl>
+    <w:lvl w:ilvl="1" w:tplc="04240003">
+      <w:start w:val="1"/>
+      <w:numFmt w:val="bullet"/>
+      <w:lvlText w:val="o"/>
+      <w:lvlJc w:val="left"/>
+      <w:pPr>
+        <w:ind w:left="1440" w:hanging="360"/>
+      </w:pPr>
+      <w:rPr>
+        <w:rFonts w:ascii="Courier New" w:hAnsi="Courier New" w:cs="Courier New" w:hint="default"/>
+      </w:rPr>
+    </w:lvl>
+    <w:lvl w:ilvl="2" w:tplc="04240005">
+      <w:start w:val="1"/>
+      <w:numFmt w:val="bullet"/>
+      <w:lvlText w:val=""/>
+      <w:lvlJc w:val="left"/>
+      <w:pPr>
+        <w:ind w:left="2160" w:hanging="360"/>
+      </w:pPr>
+      <w:rPr>
+        <w:rFonts w:ascii="Wingdings" w:hAnsi="Wingdings" w:hint="default"/>
+      </w:rPr>
+    </w:lvl>
+    <w:lvl w:ilvl="3" w:tplc="04240001" w:tentative="1">
+      <w:start w:val="1"/>
+      <w:numFmt w:val="bullet"/>
+      <w:lvlText w:val=""/>
+      <w:lvlJc w:val="left"/>
+      <w:pPr>
+        <w:ind w:left="2880" w:hanging="360"/>
+      </w:pPr>
+      <w:rPr>
+        <w:rFonts w:ascii="Symbol" w:hAnsi="Symbol" w:hint="default"/>
+      </w:rPr>
+    </w:lvl>
+    <w:lvl w:ilvl="4" w:tplc="04240003" w:tentative="1">
+      <w:start w:val="1"/>
+      <w:numFmt w:val="bullet"/>
+      <w:lvlText w:val="o"/>
+      <w:lvlJc w:val="left"/>
+      <w:pPr>
+        <w:ind w:left="3600" w:hanging="360"/>
+      </w:pPr>
+      <w:rPr>
+        <w:rFonts w:ascii="Courier New" w:hAnsi="Courier New" w:cs="Courier New" w:hint="default"/>
+      </w:rPr>
+    </w:lvl>
+    <w:lvl w:ilvl="5" w:tplc="04240005" w:tentative="1">
+      <w:start w:val="1"/>
+      <w:numFmt w:val="bullet"/>
+      <w:lvlText w:val=""/>
+      <w:lvlJc w:val="left"/>
+      <w:pPr>
+        <w:ind w:left="4320" w:hanging="360"/>
+      </w:pPr>
+      <w:rPr>
+        <w:rFonts w:ascii="Wingdings" w:hAnsi="Wingdings" w:hint="default"/>
+      </w:rPr>
+    </w:lvl>
+    <w:lvl w:ilvl="6" w:tplc="04240001" w:tentative="1">
+      <w:start w:val="1"/>
+      <w:numFmt w:val="bullet"/>
+      <w:lvlText w:val=""/>
+      <w:lvlJc w:val="left"/>
+      <w:pPr>
+        <w:ind w:left="5040" w:hanging="360"/>
+      </w:pPr>
+      <w:rPr>
+        <w:rFonts w:ascii="Symbol" w:hAnsi="Symbol" w:hint="default"/>
+      </w:rPr>
+    </w:lvl>
+    <w:lvl w:ilvl="7" w:tplc="04240003" w:tentative="1">
+      <w:start w:val="1"/>
+      <w:numFmt w:val="bullet"/>
+      <w:lvlText w:val="o"/>
+      <w:lvlJc w:val="left"/>
+      <w:pPr>
+        <w:ind w:left="5760" w:hanging="360"/>
+      </w:pPr>
+      <w:rPr>
+        <w:rFonts w:ascii="Courier New" w:hAnsi="Courier New" w:cs="Courier New" w:hint="default"/>
+      </w:rPr>
+    </w:lvl>
+    <w:lvl w:ilvl="8" w:tplc="04240005" w:tentative="1">
+      <w:start w:val="1"/>
+      <w:numFmt w:val="bullet"/>
+      <w:lvlText w:val=""/>
+      <w:lvlJc w:val="left"/>
+      <w:pPr>
+        <w:ind w:left="6480" w:hanging="360"/>
+      </w:pPr>
+      <w:rPr>
+        <w:rFonts w:ascii="Wingdings" w:hAnsi="Wingdings" w:hint="default"/>
+      </w:rPr>
+    </w:lvl>
+  </w:abstractNum>
+  <w:abstractNum w:abstractNumId="3" w15:restartNumberingAfterBreak="0">
     <w:nsid w:val="4C5C1DAC"/>
     <w:multiLevelType w:val="multilevel"/>
     <w:tmpl w:val="FDB6B296"/>
@@ -22653,7 +22364,7 @@
       </w:rPr>
     </w:lvl>
   </w:abstractNum>
-  <w:abstractNum w:abstractNumId="3" w15:restartNumberingAfterBreak="0">
+  <w:abstractNum w:abstractNumId="4" w15:restartNumberingAfterBreak="0">
     <w:nsid w:val="53C9125D"/>
     <w:multiLevelType w:val="multilevel"/>
     <w:tmpl w:val="8048ACB8"/>
@@ -22802,7 +22513,7 @@
       </w:rPr>
     </w:lvl>
   </w:abstractNum>
-  <w:abstractNum w:abstractNumId="4" w15:restartNumberingAfterBreak="0">
+  <w:abstractNum w:abstractNumId="5" w15:restartNumberingAfterBreak="0">
     <w:nsid w:val="540F796B"/>
     <w:multiLevelType w:val="multilevel"/>
     <w:tmpl w:val="C068E7B6"/>
@@ -22951,7 +22662,7 @@
       </w:rPr>
     </w:lvl>
   </w:abstractNum>
-  <w:abstractNum w:abstractNumId="5" w15:restartNumberingAfterBreak="0">
+  <w:abstractNum w:abstractNumId="6" w15:restartNumberingAfterBreak="0">
     <w:nsid w:val="701406F1"/>
     <w:multiLevelType w:val="hybridMultilevel"/>
     <w:tmpl w:val="109A2588"/>
@@ -23065,7 +22776,7 @@
     </w:lvl>
   </w:abstractNum>
   <w:num w:numId="1" w16cid:durableId="516424950">
-    <w:abstractNumId w:val="3"/>
+    <w:abstractNumId w:val="4"/>
   </w:num>
   <w:num w:numId="2" w16cid:durableId="1970354851">
     <w:abstractNumId w:val="1"/>
@@ -23074,13 +22785,16 @@
     <w:abstractNumId w:val="0"/>
   </w:num>
   <w:num w:numId="4" w16cid:durableId="1290358262">
-    <w:abstractNumId w:val="4"/>
+    <w:abstractNumId w:val="5"/>
   </w:num>
   <w:num w:numId="5" w16cid:durableId="1605843277">
-    <w:abstractNumId w:val="2"/>
+    <w:abstractNumId w:val="3"/>
   </w:num>
   <w:num w:numId="6" w16cid:durableId="931745039">
-    <w:abstractNumId w:val="5"/>
+    <w:abstractNumId w:val="6"/>
+  </w:num>
+  <w:num w:numId="7" w16cid:durableId="700858789">
+    <w:abstractNumId w:val="2"/>
   </w:num>
 </w:numbering>
 </file>

</xml_diff>